<commit_message>
latest knit to word/html
</commit_message>
<xml_diff>
--- a/reports/fullReport/EVBB_report_v1.docx
+++ b/reports/fullReport/EVBB_report_v1.docx
@@ -206,7 +206,7 @@
         <w:t xml:space="preserve"> </w:t>
       </w:r>
       <w:r>
-        <w:t xml:space="preserve">14:52:01</w:t>
+        <w:t xml:space="preserve">15:08:29</w:t>
       </w:r>
     </w:p>
     <w:sdt>
@@ -1637,7 +1637,7 @@
         <w:t xml:space="preserve"> </w:t>
       </w:r>
       <w:r>
-        <w:t xml:space="preserve">9.1.2</w:t>
+        <w:t xml:space="preserve">8.1.2</w:t>
       </w:r>
       <w:r>
         <w:t xml:space="preserve">). This is clarified in Section</w:t>
@@ -2364,7 +2364,7 @@
         <w:t xml:space="preserve"> </w:t>
       </w:r>
       <w:r>
-        <w:t xml:space="preserve">9.1.2.1</w:t>
+        <w:t xml:space="preserve">8.1.2.1</w:t>
       </w:r>
       <w:r>
         <w:t xml:space="preserve"> </w:t>
@@ -5273,16 +5273,6 @@
     </w:p>
     <w:p>
       <w:pPr>
-        <w:pStyle w:val="Heading1"/>
-      </w:pPr>
-      <w:bookmarkStart w:id="55" w:name="keyFindings"/>
-      <w:bookmarkEnd w:id="55"/>
-      <w:r>
-        <w:t xml:space="preserve">Key Findings</w:t>
-      </w:r>
-    </w:p>
-    <w:p>
-      <w:pPr>
         <w:pStyle w:val="FirstParagraph"/>
       </w:pPr>
       <w:r>
@@ -5291,7 +5281,7 @@
       <w:r>
         <w:t xml:space="preserve"> </w:t>
       </w:r>
-      <w:hyperlink r:id="rId56">
+      <w:hyperlink r:id="rId55">
         <w:r>
           <w:rPr>
             <w:rStyle w:val="Hyperlink"/>
@@ -5536,30 +5526,311 @@
       <w:pPr>
         <w:pStyle w:val="Heading1"/>
       </w:pPr>
-      <w:bookmarkStart w:id="57" w:name="statistical-annex"/>
+      <w:bookmarkStart w:id="56" w:name="statistical-annex"/>
+      <w:bookmarkEnd w:id="56"/>
+      <w:r>
+        <w:t xml:space="preserve">Statistical Annex</w:t>
+      </w:r>
+    </w:p>
+    <w:p>
+      <w:pPr>
+        <w:pStyle w:val="Heading2"/>
+      </w:pPr>
+      <w:bookmarkStart w:id="57" w:name="flip-the-fleet-data-description"/>
       <w:bookmarkEnd w:id="57"/>
       <w:r>
-        <w:t xml:space="preserve">Statistical Annex</w:t>
-      </w:r>
-    </w:p>
-    <w:p>
-      <w:pPr>
-        <w:pStyle w:val="Heading2"/>
-      </w:pPr>
-      <w:bookmarkStart w:id="58" w:name="flip-the-fleet-data-description"/>
+        <w:t xml:space="preserve">Flip The Fleet data description</w:t>
+      </w:r>
+    </w:p>
+    <w:p>
+      <w:pPr>
+        <w:pStyle w:val="Heading3"/>
+      </w:pPr>
+      <w:bookmarkStart w:id="58" w:name="raw-data"/>
       <w:bookmarkEnd w:id="58"/>
       <w:r>
-        <w:t xml:space="preserve">Flip The Fleet data description</w:t>
+        <w:t xml:space="preserve">Raw data</w:t>
+      </w:r>
+    </w:p>
+    <w:p>
+      <w:pPr>
+        <w:pStyle w:val="FirstParagraph"/>
+      </w:pPr>
+      <w:r>
+        <w:t xml:space="preserve">Data description for original data supplied (before processing or filtering).</w:t>
+      </w:r>
+    </w:p>
+    <w:p>
+      <w:pPr>
+        <w:pStyle w:val="SourceCode"/>
+      </w:pPr>
+      <w:r>
+        <w:rPr>
+          <w:rStyle w:val="VerbatimChar"/>
+        </w:rPr>
+        <w:t xml:space="preserve">## Skim summary statistics</w:t>
+      </w:r>
+      <w:r>
+        <w:br w:type="textWrapping"/>
+      </w:r>
+      <w:r>
+        <w:rPr>
+          <w:rStyle w:val="VerbatimChar"/>
+        </w:rPr>
+        <w:t xml:space="preserve">##  n obs: 1515812 </w:t>
+      </w:r>
+      <w:r>
+        <w:br w:type="textWrapping"/>
+      </w:r>
+      <w:r>
+        <w:rPr>
+          <w:rStyle w:val="VerbatimChar"/>
+        </w:rPr>
+        <w:t xml:space="preserve">##  n variables: 8 </w:t>
+      </w:r>
+      <w:r>
+        <w:br w:type="textWrapping"/>
+      </w:r>
+      <w:r>
+        <w:rPr>
+          <w:rStyle w:val="VerbatimChar"/>
+        </w:rPr>
+        <w:t xml:space="preserve">## </w:t>
+      </w:r>
+      <w:r>
+        <w:br w:type="textWrapping"/>
+      </w:r>
+      <w:r>
+        <w:rPr>
+          <w:rStyle w:val="VerbatimChar"/>
+        </w:rPr>
+        <w:t xml:space="preserve">## ── Variable type:character ─────────────────────────────────────────────────────────────────────────────────────────────────────────────────</w:t>
+      </w:r>
+      <w:r>
+        <w:br w:type="textWrapping"/>
+      </w:r>
+      <w:r>
+        <w:rPr>
+          <w:rStyle w:val="VerbatimChar"/>
+        </w:rPr>
+        <w:t xml:space="preserve">##     variable missing complete       n min max empty n_unique</w:t>
+      </w:r>
+      <w:r>
+        <w:br w:type="textWrapping"/>
+      </w:r>
+      <w:r>
+        <w:rPr>
+          <w:rStyle w:val="VerbatimChar"/>
+        </w:rPr>
+        <w:t xml:space="preserve">##  day_of_week       0  1515812 1515812   6   9     0        7</w:t>
+      </w:r>
+      <w:r>
+        <w:br w:type="textWrapping"/>
+      </w:r>
+      <w:r>
+        <w:rPr>
+          <w:rStyle w:val="VerbatimChar"/>
+        </w:rPr>
+        <w:t xml:space="preserve">##           id       0  1515812 1515812  32  32     0       50</w:t>
+      </w:r>
+      <w:r>
+        <w:br w:type="textWrapping"/>
+      </w:r>
+      <w:r>
+        <w:rPr>
+          <w:rStyle w:val="VerbatimChar"/>
+        </w:rPr>
+        <w:t xml:space="preserve">##        month       0  1515812 1515812   3   3     0       10</w:t>
+      </w:r>
+      <w:r>
+        <w:br w:type="textWrapping"/>
+      </w:r>
+      <w:r>
+        <w:rPr>
+          <w:rStyle w:val="VerbatimChar"/>
+        </w:rPr>
+        <w:t xml:space="preserve">## </w:t>
+      </w:r>
+      <w:r>
+        <w:br w:type="textWrapping"/>
+      </w:r>
+      <w:r>
+        <w:rPr>
+          <w:rStyle w:val="VerbatimChar"/>
+        </w:rPr>
+        <w:t xml:space="preserve">## ── Variable type:Date ──────────────────────────────────────────────────────────────────────────────────────────────────────────────────────</w:t>
+      </w:r>
+      <w:r>
+        <w:br w:type="textWrapping"/>
+      </w:r>
+      <w:r>
+        <w:rPr>
+          <w:rStyle w:val="VerbatimChar"/>
+        </w:rPr>
+        <w:t xml:space="preserve">##  variable missing complete       n        min        max     median</w:t>
+      </w:r>
+      <w:r>
+        <w:br w:type="textWrapping"/>
+      </w:r>
+      <w:r>
+        <w:rPr>
+          <w:rStyle w:val="VerbatimChar"/>
+        </w:rPr>
+        <w:t xml:space="preserve">##      date       0  1515812 1515812 2018-04-05 2019-01-25 2018-11-09</w:t>
+      </w:r>
+      <w:r>
+        <w:br w:type="textWrapping"/>
+      </w:r>
+      <w:r>
+        <w:rPr>
+          <w:rStyle w:val="VerbatimChar"/>
+        </w:rPr>
+        <w:t xml:space="preserve">##  n_unique</w:t>
+      </w:r>
+      <w:r>
+        <w:br w:type="textWrapping"/>
+      </w:r>
+      <w:r>
+        <w:rPr>
+          <w:rStyle w:val="VerbatimChar"/>
+        </w:rPr>
+        <w:t xml:space="preserve">##       293</w:t>
+      </w:r>
+      <w:r>
+        <w:br w:type="textWrapping"/>
+      </w:r>
+      <w:r>
+        <w:rPr>
+          <w:rStyle w:val="VerbatimChar"/>
+        </w:rPr>
+        <w:t xml:space="preserve">## </w:t>
+      </w:r>
+      <w:r>
+        <w:br w:type="textWrapping"/>
+      </w:r>
+      <w:r>
+        <w:rPr>
+          <w:rStyle w:val="VerbatimChar"/>
+        </w:rPr>
+        <w:t xml:space="preserve">## ── Variable type:difftime ──────────────────────────────────────────────────────────────────────────────────────────────────────────────────</w:t>
+      </w:r>
+      <w:r>
+        <w:br w:type="textWrapping"/>
+      </w:r>
+      <w:r>
+        <w:rPr>
+          <w:rStyle w:val="VerbatimChar"/>
+        </w:rPr>
+        <w:t xml:space="preserve">##  variable missing complete       n    min        max     median n_unique</w:t>
+      </w:r>
+      <w:r>
+        <w:br w:type="textWrapping"/>
+      </w:r>
+      <w:r>
+        <w:rPr>
+          <w:rStyle w:val="VerbatimChar"/>
+        </w:rPr>
+        <w:t xml:space="preserve">##      time       0  1515812 1515812 0 secs 86399 secs 44827 secs    86400</w:t>
+      </w:r>
+      <w:r>
+        <w:br w:type="textWrapping"/>
+      </w:r>
+      <w:r>
+        <w:rPr>
+          <w:rStyle w:val="VerbatimChar"/>
+        </w:rPr>
+        <w:t xml:space="preserve">## </w:t>
+      </w:r>
+      <w:r>
+        <w:br w:type="textWrapping"/>
+      </w:r>
+      <w:r>
+        <w:rPr>
+          <w:rStyle w:val="VerbatimChar"/>
+        </w:rPr>
+        <w:t xml:space="preserve">## ── Variable type:numeric ───────────────────────────────────────────────────────────────────────────────────────────────────────────────────</w:t>
+      </w:r>
+      <w:r>
+        <w:br w:type="textWrapping"/>
+      </w:r>
+      <w:r>
+        <w:rPr>
+          <w:rStyle w:val="VerbatimChar"/>
+        </w:rPr>
+        <w:t xml:space="preserve">##                 variable missing complete       n    mean      sd     p0</w:t>
+      </w:r>
+      <w:r>
+        <w:br w:type="textWrapping"/>
+      </w:r>
+      <w:r>
+        <w:rPr>
+          <w:rStyle w:val="VerbatimChar"/>
+        </w:rPr>
+        <w:t xml:space="preserve">##          charge_power_kw       0  1515812 1515812    1.73   71         0</w:t>
+      </w:r>
+      <w:r>
+        <w:br w:type="textWrapping"/>
+      </w:r>
+      <w:r>
+        <w:rPr>
+          <w:rStyle w:val="VerbatimChar"/>
+        </w:rPr>
+        <w:t xml:space="preserve">##              odometer_km 1000156   515656 1515812 7290.5  7954.38 -62920</w:t>
+      </w:r>
+      <w:r>
+        <w:br w:type="textWrapping"/>
+      </w:r>
+      <w:r>
+        <w:rPr>
+          <w:rStyle w:val="VerbatimChar"/>
+        </w:rPr>
+        <w:t xml:space="preserve">##  state_of_charge_percent       0  1515812 1515812   69.11   20.85      0</w:t>
+      </w:r>
+      <w:r>
+        <w:br w:type="textWrapping"/>
+      </w:r>
+      <w:r>
+        <w:rPr>
+          <w:rStyle w:val="VerbatimChar"/>
+        </w:rPr>
+        <w:t xml:space="preserve">##      p25     p50     p75     p100     hist</w:t>
+      </w:r>
+      <w:r>
+        <w:br w:type="textWrapping"/>
+      </w:r>
+      <w:r>
+        <w:rPr>
+          <w:rStyle w:val="VerbatimChar"/>
+        </w:rPr>
+        <w:t xml:space="preserve">##     0       1.37     1.9 74940.42 ▇▁▁▁▁▁▁▁</w:t>
+      </w:r>
+      <w:r>
+        <w:br w:type="textWrapping"/>
+      </w:r>
+      <w:r>
+        <w:rPr>
+          <w:rStyle w:val="VerbatimChar"/>
+        </w:rPr>
+        <w:t xml:space="preserve">##  1889    4749    10529   69394    ▁▁▁▆▇▂▁▁</w:t>
+      </w:r>
+      <w:r>
+        <w:br w:type="textWrapping"/>
+      </w:r>
+      <w:r>
+        <w:rPr>
+          <w:rStyle w:val="VerbatimChar"/>
+        </w:rPr>
+        <w:t xml:space="preserve">##    56.43   70.57    83.2  1677.72 ▇▁▁▁▁▁▁▁</w:t>
       </w:r>
     </w:p>
     <w:p>
       <w:pPr>
         <w:pStyle w:val="Heading3"/>
       </w:pPr>
-      <w:bookmarkStart w:id="59" w:name="raw-data"/>
+      <w:bookmarkStart w:id="59" w:name="processedCheck"/>
       <w:bookmarkEnd w:id="59"/>
       <w:r>
-        <w:t xml:space="preserve">Raw data</w:t>
+        <w:t xml:space="preserve">Processed and cleaned data</w:t>
       </w:r>
     </w:p>
     <w:p>
@@ -5567,7 +5838,7 @@
         <w:pStyle w:val="FirstParagraph"/>
       </w:pPr>
       <w:r>
-        <w:t xml:space="preserve">Data description for original data supplied (before processing or filtering).</w:t>
+        <w:t xml:space="preserve">Data description for cleaned data (all observations).</w:t>
       </w:r>
     </w:p>
     <w:p>
@@ -5587,16 +5858,16 @@
         <w:rPr>
           <w:rStyle w:val="VerbatimChar"/>
         </w:rPr>
-        <w:t xml:space="preserve">##  n obs: 1515812 </w:t>
-      </w:r>
-      <w:r>
-        <w:br w:type="textWrapping"/>
-      </w:r>
-      <w:r>
-        <w:rPr>
-          <w:rStyle w:val="VerbatimChar"/>
-        </w:rPr>
-        <w:t xml:space="preserve">##  n variables: 8 </w:t>
+        <w:t xml:space="preserve">##  n obs: 1291881 </w:t>
+      </w:r>
+      <w:r>
+        <w:br w:type="textWrapping"/>
+      </w:r>
+      <w:r>
+        <w:rPr>
+          <w:rStyle w:val="VerbatimChar"/>
+        </w:rPr>
+        <w:t xml:space="preserve">##  n variables: 15 </w:t>
       </w:r>
       <w:r>
         <w:br w:type="textWrapping"/>
@@ -5623,34 +5894,52 @@
         <w:rPr>
           <w:rStyle w:val="VerbatimChar"/>
         </w:rPr>
-        <w:t xml:space="preserve">##     variable missing complete       n min max empty n_unique</w:t>
-      </w:r>
-      <w:r>
-        <w:br w:type="textWrapping"/>
-      </w:r>
-      <w:r>
-        <w:rPr>
-          <w:rStyle w:val="VerbatimChar"/>
-        </w:rPr>
-        <w:t xml:space="preserve">##  day_of_week       0  1515812 1515812   6   9     0        7</w:t>
-      </w:r>
-      <w:r>
-        <w:br w:type="textWrapping"/>
-      </w:r>
-      <w:r>
-        <w:rPr>
-          <w:rStyle w:val="VerbatimChar"/>
-        </w:rPr>
-        <w:t xml:space="preserve">##           id       0  1515812 1515812  32  32     0       50</w:t>
-      </w:r>
-      <w:r>
-        <w:br w:type="textWrapping"/>
-      </w:r>
-      <w:r>
-        <w:rPr>
-          <w:rStyle w:val="VerbatimChar"/>
-        </w:rPr>
-        <w:t xml:space="preserve">##        month       0  1515812 1515812   3   3     0       10</w:t>
+        <w:t xml:space="preserve">##    variable missing complete       n min max empty n_unique</w:t>
+      </w:r>
+      <w:r>
+        <w:br w:type="textWrapping"/>
+      </w:r>
+      <w:r>
+        <w:rPr>
+          <w:rStyle w:val="VerbatimChar"/>
+        </w:rPr>
+        <w:t xml:space="preserve">##  chargeFlag      12  1291869 1291881  17  25     0        5</w:t>
+      </w:r>
+      <w:r>
+        <w:br w:type="textWrapping"/>
+      </w:r>
+      <w:r>
+        <w:rPr>
+          <w:rStyle w:val="VerbatimChar"/>
+        </w:rPr>
+        <w:t xml:space="preserve">##  chargeType       0  1291881 1291881  12  17     0        3</w:t>
+      </w:r>
+      <w:r>
+        <w:br w:type="textWrapping"/>
+      </w:r>
+      <w:r>
+        <w:rPr>
+          <w:rStyle w:val="VerbatimChar"/>
+        </w:rPr>
+        <w:t xml:space="preserve">##        dvID       0  1291881 1291881   9  10     0       44</w:t>
+      </w:r>
+      <w:r>
+        <w:br w:type="textWrapping"/>
+      </w:r>
+      <w:r>
+        <w:rPr>
+          <w:rStyle w:val="VerbatimChar"/>
+        </w:rPr>
+        <w:t xml:space="preserve">##          id       0  1291881 1291881  32  32     0       44</w:t>
+      </w:r>
+      <w:r>
+        <w:br w:type="textWrapping"/>
+      </w:r>
+      <w:r>
+        <w:rPr>
+          <w:rStyle w:val="VerbatimChar"/>
+        </w:rPr>
+        <w:t xml:space="preserve">##    weekdays       0  1291881 1291881   8   8     0        2</w:t>
       </w:r>
       <w:r>
         <w:br w:type="textWrapping"/>
@@ -5686,7 +5975,7 @@
         <w:rPr>
           <w:rStyle w:val="VerbatimChar"/>
         </w:rPr>
-        <w:t xml:space="preserve">##      date       0  1515812 1515812 2018-04-05 2019-01-25 2018-11-09</w:t>
+        <w:t xml:space="preserve">##      date       0  1291881 1291881 2018-05-12 2019-01-25 2018-11-13</w:t>
       </w:r>
       <w:r>
         <w:br w:type="textWrapping"/>
@@ -5704,7 +5993,7 @@
         <w:rPr>
           <w:rStyle w:val="VerbatimChar"/>
         </w:rPr>
-        <w:t xml:space="preserve">##       293</w:t>
+        <w:t xml:space="preserve">##       249</w:t>
       </w:r>
       <w:r>
         <w:br w:type="textWrapping"/>
@@ -5731,16 +6020,70 @@
         <w:rPr>
           <w:rStyle w:val="VerbatimChar"/>
         </w:rPr>
-        <w:t xml:space="preserve">##  variable missing complete       n    min        max     median n_unique</w:t>
-      </w:r>
-      <w:r>
-        <w:br w:type="textWrapping"/>
-      </w:r>
-      <w:r>
-        <w:rPr>
-          <w:rStyle w:val="VerbatimChar"/>
-        </w:rPr>
-        <w:t xml:space="preserve">##      time       0  1515812 1515812 0 secs 86399 secs 44827 secs    86400</w:t>
+        <w:t xml:space="preserve">##      variable missing complete       n    min          max   median</w:t>
+      </w:r>
+      <w:r>
+        <w:br w:type="textWrapping"/>
+      </w:r>
+      <w:r>
+        <w:rPr>
+          <w:rStyle w:val="VerbatimChar"/>
+        </w:rPr>
+        <w:t xml:space="preserve">##  dateTimeDiff      44  1291837 1291881 0 secs 4912664 secs  50 secs</w:t>
+      </w:r>
+      <w:r>
+        <w:br w:type="textWrapping"/>
+      </w:r>
+      <w:r>
+        <w:rPr>
+          <w:rStyle w:val="VerbatimChar"/>
+        </w:rPr>
+        <w:t xml:space="preserve">##         qHour       0  1291881 1291881 0 secs   85500 secs 11:45:00</w:t>
+      </w:r>
+      <w:r>
+        <w:br w:type="textWrapping"/>
+      </w:r>
+      <w:r>
+        <w:rPr>
+          <w:rStyle w:val="VerbatimChar"/>
+        </w:rPr>
+        <w:t xml:space="preserve">##          time       0  1291881 1291881 0 secs   86399 secs 11:50:53</w:t>
+      </w:r>
+      <w:r>
+        <w:br w:type="textWrapping"/>
+      </w:r>
+      <w:r>
+        <w:rPr>
+          <w:rStyle w:val="VerbatimChar"/>
+        </w:rPr>
+        <w:t xml:space="preserve">##  n_unique</w:t>
+      </w:r>
+      <w:r>
+        <w:br w:type="textWrapping"/>
+      </w:r>
+      <w:r>
+        <w:rPr>
+          <w:rStyle w:val="VerbatimChar"/>
+        </w:rPr>
+        <w:t xml:space="preserve">##     13443</w:t>
+      </w:r>
+      <w:r>
+        <w:br w:type="textWrapping"/>
+      </w:r>
+      <w:r>
+        <w:rPr>
+          <w:rStyle w:val="VerbatimChar"/>
+        </w:rPr>
+        <w:t xml:space="preserve">##        96</w:t>
+      </w:r>
+      <w:r>
+        <w:br w:type="textWrapping"/>
+      </w:r>
+      <w:r>
+        <w:rPr>
+          <w:rStyle w:val="VerbatimChar"/>
+        </w:rPr>
+        <w:t xml:space="preserve">##     86400</w:t>
       </w:r>
       <w:r>
         <w:br w:type="textWrapping"/>
@@ -5758,6 +6101,78 @@
         <w:rPr>
           <w:rStyle w:val="VerbatimChar"/>
         </w:rPr>
+        <w:t xml:space="preserve">## ── Variable type:factor ────────────────────────────────────────────────────────────────────────────────────────────────────────────────────</w:t>
+      </w:r>
+      <w:r>
+        <w:br w:type="textWrapping"/>
+      </w:r>
+      <w:r>
+        <w:rPr>
+          <w:rStyle w:val="VerbatimChar"/>
+        </w:rPr>
+        <w:t xml:space="preserve">##     variable missing complete       n n_unique</w:t>
+      </w:r>
+      <w:r>
+        <w:br w:type="textWrapping"/>
+      </w:r>
+      <w:r>
+        <w:rPr>
+          <w:rStyle w:val="VerbatimChar"/>
+        </w:rPr>
+        <w:t xml:space="preserve">##  day_of_week       0  1291881 1291881        7</w:t>
+      </w:r>
+      <w:r>
+        <w:br w:type="textWrapping"/>
+      </w:r>
+      <w:r>
+        <w:rPr>
+          <w:rStyle w:val="VerbatimChar"/>
+        </w:rPr>
+        <w:t xml:space="preserve">##        month       0  1291881 1291881        9</w:t>
+      </w:r>
+      <w:r>
+        <w:br w:type="textWrapping"/>
+      </w:r>
+      <w:r>
+        <w:rPr>
+          <w:rStyle w:val="VerbatimChar"/>
+        </w:rPr>
+        <w:t xml:space="preserve">##                                          top_counts ordered</w:t>
+      </w:r>
+      <w:r>
+        <w:br w:type="textWrapping"/>
+      </w:r>
+      <w:r>
+        <w:rPr>
+          <w:rStyle w:val="VerbatimChar"/>
+        </w:rPr>
+        <w:t xml:space="preserve">##  Fri: 206422, Wed: 206292, Thu: 205166, Mon: 190389    TRUE</w:t>
+      </w:r>
+      <w:r>
+        <w:br w:type="textWrapping"/>
+      </w:r>
+      <w:r>
+        <w:rPr>
+          <w:rStyle w:val="VerbatimChar"/>
+        </w:rPr>
+        <w:t xml:space="preserve">##  Nov: 298332, Oct: 280869, Dec: 272272, Jan: 188498   FALSE</w:t>
+      </w:r>
+      <w:r>
+        <w:br w:type="textWrapping"/>
+      </w:r>
+      <w:r>
+        <w:rPr>
+          <w:rStyle w:val="VerbatimChar"/>
+        </w:rPr>
+        <w:t xml:space="preserve">## </w:t>
+      </w:r>
+      <w:r>
+        <w:br w:type="textWrapping"/>
+      </w:r>
+      <w:r>
+        <w:rPr>
+          <w:rStyle w:val="VerbatimChar"/>
+        </w:rPr>
         <w:t xml:space="preserve">## ── Variable type:numeric ───────────────────────────────────────────────────────────────────────────────────────────────────────────────────</w:t>
       </w:r>
       <w:r>
@@ -5767,1044 +6182,619 @@
         <w:rPr>
           <w:rStyle w:val="VerbatimChar"/>
         </w:rPr>
-        <w:t xml:space="preserve">##                 variable missing complete       n    mean      sd     p0</w:t>
-      </w:r>
-      <w:r>
-        <w:br w:type="textWrapping"/>
-      </w:r>
-      <w:r>
-        <w:rPr>
-          <w:rStyle w:val="VerbatimChar"/>
-        </w:rPr>
-        <w:t xml:space="preserve">##          charge_power_kw       0  1515812 1515812    1.73   71         0</w:t>
-      </w:r>
-      <w:r>
-        <w:br w:type="textWrapping"/>
-      </w:r>
-      <w:r>
-        <w:rPr>
-          <w:rStyle w:val="VerbatimChar"/>
-        </w:rPr>
-        <w:t xml:space="preserve">##              odometer_km 1000156   515656 1515812 7290.5  7954.38 -62920</w:t>
-      </w:r>
-      <w:r>
-        <w:br w:type="textWrapping"/>
-      </w:r>
-      <w:r>
-        <w:rPr>
-          <w:rStyle w:val="VerbatimChar"/>
-        </w:rPr>
-        <w:t xml:space="preserve">##  state_of_charge_percent       0  1515812 1515812   69.11   20.85      0</w:t>
-      </w:r>
-      <w:r>
-        <w:br w:type="textWrapping"/>
-      </w:r>
-      <w:r>
-        <w:rPr>
-          <w:rStyle w:val="VerbatimChar"/>
-        </w:rPr>
-        <w:t xml:space="preserve">##      p25     p50     p75     p100     hist</w:t>
-      </w:r>
-      <w:r>
-        <w:br w:type="textWrapping"/>
-      </w:r>
-      <w:r>
-        <w:rPr>
-          <w:rStyle w:val="VerbatimChar"/>
-        </w:rPr>
-        <w:t xml:space="preserve">##     0       1.37     1.9 74940.42 ▇▁▁▁▁▁▁▁</w:t>
-      </w:r>
-      <w:r>
-        <w:br w:type="textWrapping"/>
-      </w:r>
-      <w:r>
-        <w:rPr>
-          <w:rStyle w:val="VerbatimChar"/>
-        </w:rPr>
-        <w:t xml:space="preserve">##  1889    4749    10529   69394    ▁▁▁▆▇▂▁▁</w:t>
-      </w:r>
-      <w:r>
-        <w:br w:type="textWrapping"/>
-      </w:r>
-      <w:r>
-        <w:rPr>
-          <w:rStyle w:val="VerbatimChar"/>
-        </w:rPr>
-        <w:t xml:space="preserve">##    56.43   70.57    83.2  1677.72 ▇▁▁▁▁▁▁▁</w:t>
-      </w:r>
-    </w:p>
-    <w:p>
-      <w:pPr>
-        <w:pStyle w:val="Heading3"/>
-      </w:pPr>
-      <w:bookmarkStart w:id="60" w:name="processedCheck"/>
+        <w:t xml:space="preserve">##         variable missing complete       n    mean      sd     p0     p25</w:t>
+      </w:r>
+      <w:r>
+        <w:br w:type="textWrapping"/>
+      </w:r>
+      <w:r>
+        <w:rPr>
+          <w:rStyle w:val="VerbatimChar"/>
+        </w:rPr>
+        <w:t xml:space="preserve">##  charge_power_kw       0  1291881 1291881    1.48    2.89      0    0   </w:t>
+      </w:r>
+      <w:r>
+        <w:br w:type="textWrapping"/>
+      </w:r>
+      <w:r>
+        <w:rPr>
+          <w:rStyle w:val="VerbatimChar"/>
+        </w:rPr>
+        <w:t xml:space="preserve">##      odometer_km  857152   434729 1291881 6801.77 7943.05 -62920 1698   </w:t>
+      </w:r>
+      <w:r>
+        <w:br w:type="textWrapping"/>
+      </w:r>
+      <w:r>
+        <w:rPr>
+          <w:rStyle w:val="VerbatimChar"/>
+        </w:rPr>
+        <w:t xml:space="preserve">##      SoC_percent      46  1291835 1291881   68.42   18.58      0   55.68</w:t>
+      </w:r>
+      <w:r>
+        <w:br w:type="textWrapping"/>
+      </w:r>
+      <w:r>
+        <w:rPr>
+          <w:rStyle w:val="VerbatimChar"/>
+        </w:rPr>
+        <w:t xml:space="preserve">##      p50     p75     p100     hist</w:t>
+      </w:r>
+      <w:r>
+        <w:br w:type="textWrapping"/>
+      </w:r>
+      <w:r>
+        <w:rPr>
+          <w:rStyle w:val="VerbatimChar"/>
+        </w:rPr>
+        <w:t xml:space="preserve">##     1.38    1.9     70.16 ▇▁▁▁▁▁▁▁</w:t>
+      </w:r>
+      <w:r>
+        <w:br w:type="textWrapping"/>
+      </w:r>
+      <w:r>
+        <w:rPr>
+          <w:rStyle w:val="VerbatimChar"/>
+        </w:rPr>
+        <w:t xml:space="preserve">##  4123    8816    69394    ▁▁▁▇▇▂▁▁</w:t>
+      </w:r>
+      <w:r>
+        <w:br w:type="textWrapping"/>
+      </w:r>
+      <w:r>
+        <w:rPr>
+          <w:rStyle w:val="VerbatimChar"/>
+        </w:rPr>
+        <w:t xml:space="preserve">##    69.73   82.26    98.1  ▁▁▂▃▆▇▇▇</w:t>
+      </w:r>
+      <w:r>
+        <w:br w:type="textWrapping"/>
+      </w:r>
+      <w:r>
+        <w:rPr>
+          <w:rStyle w:val="VerbatimChar"/>
+        </w:rPr>
+        <w:t xml:space="preserve">## </w:t>
+      </w:r>
+      <w:r>
+        <w:br w:type="textWrapping"/>
+      </w:r>
+      <w:r>
+        <w:rPr>
+          <w:rStyle w:val="VerbatimChar"/>
+        </w:rPr>
+        <w:t xml:space="preserve">## ── Variable type:POSIXct ───────────────────────────────────────────────────────────────────────────────────────────────────────────────────</w:t>
+      </w:r>
+      <w:r>
+        <w:br w:type="textWrapping"/>
+      </w:r>
+      <w:r>
+        <w:rPr>
+          <w:rStyle w:val="VerbatimChar"/>
+        </w:rPr>
+        <w:t xml:space="preserve">##  variable missing complete       n        min        max     median</w:t>
+      </w:r>
+      <w:r>
+        <w:br w:type="textWrapping"/>
+      </w:r>
+      <w:r>
+        <w:rPr>
+          <w:rStyle w:val="VerbatimChar"/>
+        </w:rPr>
+        <w:t xml:space="preserve">##  dateTime       0  1291881 1291881 2018-05-12 2019-01-25 2018-11-13</w:t>
+      </w:r>
+      <w:r>
+        <w:br w:type="textWrapping"/>
+      </w:r>
+      <w:r>
+        <w:rPr>
+          <w:rStyle w:val="VerbatimChar"/>
+        </w:rPr>
+        <w:t xml:space="preserve">##  n_unique</w:t>
+      </w:r>
+      <w:r>
+        <w:br w:type="textWrapping"/>
+      </w:r>
+      <w:r>
+        <w:rPr>
+          <w:rStyle w:val="VerbatimChar"/>
+        </w:rPr>
+        <w:t xml:space="preserve">##   1230977</w:t>
+      </w:r>
+    </w:p>
+    <w:p>
+      <w:pPr>
+        <w:pStyle w:val="FirstParagraph"/>
+      </w:pPr>
+      <w:r>
+        <w:t xml:space="preserve">Data description for cleaned data (first observations in a charging sequence).</w:t>
+      </w:r>
+    </w:p>
+    <w:p>
+      <w:pPr>
+        <w:pStyle w:val="SourceCode"/>
+      </w:pPr>
+      <w:r>
+        <w:rPr>
+          <w:rStyle w:val="VerbatimChar"/>
+        </w:rPr>
+        <w:t xml:space="preserve">## Skim summary statistics</w:t>
+      </w:r>
+      <w:r>
+        <w:br w:type="textWrapping"/>
+      </w:r>
+      <w:r>
+        <w:rPr>
+          <w:rStyle w:val="VerbatimChar"/>
+        </w:rPr>
+        <w:t xml:space="preserve">##  n obs: 3299 </w:t>
+      </w:r>
+      <w:r>
+        <w:br w:type="textWrapping"/>
+      </w:r>
+      <w:r>
+        <w:rPr>
+          <w:rStyle w:val="VerbatimChar"/>
+        </w:rPr>
+        <w:t xml:space="preserve">##  n variables: 19 </w:t>
+      </w:r>
+      <w:r>
+        <w:br w:type="textWrapping"/>
+      </w:r>
+      <w:r>
+        <w:rPr>
+          <w:rStyle w:val="VerbatimChar"/>
+        </w:rPr>
+        <w:t xml:space="preserve">## </w:t>
+      </w:r>
+      <w:r>
+        <w:br w:type="textWrapping"/>
+      </w:r>
+      <w:r>
+        <w:rPr>
+          <w:rStyle w:val="VerbatimChar"/>
+        </w:rPr>
+        <w:t xml:space="preserve">## ── Variable type:character ─────────────────────────────────────────────────────────────────────────────────────────────────────────────────</w:t>
+      </w:r>
+      <w:r>
+        <w:br w:type="textWrapping"/>
+      </w:r>
+      <w:r>
+        <w:rPr>
+          <w:rStyle w:val="VerbatimChar"/>
+        </w:rPr>
+        <w:t xml:space="preserve">##         variable missing complete    n min max empty n_unique</w:t>
+      </w:r>
+      <w:r>
+        <w:br w:type="textWrapping"/>
+      </w:r>
+      <w:r>
+        <w:rPr>
+          <w:rStyle w:val="VerbatimChar"/>
+        </w:rPr>
+        <w:t xml:space="preserve">##       chargeFlag       0     3299 3299  25  25     0        1</w:t>
+      </w:r>
+      <w:r>
+        <w:br w:type="textWrapping"/>
+      </w:r>
+      <w:r>
+        <w:rPr>
+          <w:rStyle w:val="VerbatimChar"/>
+        </w:rPr>
+        <w:t xml:space="preserve">##       chargeType       0     3299 3299  13  17     0        2</w:t>
+      </w:r>
+      <w:r>
+        <w:br w:type="textWrapping"/>
+      </w:r>
+      <w:r>
+        <w:rPr>
+          <w:rStyle w:val="VerbatimChar"/>
+        </w:rPr>
+        <w:t xml:space="preserve">##  chargeTypeError       0     3299 3299  29  37     0        4</w:t>
+      </w:r>
+      <w:r>
+        <w:br w:type="textWrapping"/>
+      </w:r>
+      <w:r>
+        <w:rPr>
+          <w:rStyle w:val="VerbatimChar"/>
+        </w:rPr>
+        <w:t xml:space="preserve">##             dvID       0     3299 3299   9  10     0       43</w:t>
+      </w:r>
+      <w:r>
+        <w:br w:type="textWrapping"/>
+      </w:r>
+      <w:r>
+        <w:rPr>
+          <w:rStyle w:val="VerbatimChar"/>
+        </w:rPr>
+        <w:t xml:space="preserve">##          endType       0     3299 3299  13  17     0        2</w:t>
+      </w:r>
+      <w:r>
+        <w:br w:type="textWrapping"/>
+      </w:r>
+      <w:r>
+        <w:rPr>
+          <w:rStyle w:val="VerbatimChar"/>
+        </w:rPr>
+        <w:t xml:space="preserve">##               id       0     3299 3299  32  32     0       43</w:t>
+      </w:r>
+      <w:r>
+        <w:br w:type="textWrapping"/>
+      </w:r>
+      <w:r>
+        <w:rPr>
+          <w:rStyle w:val="VerbatimChar"/>
+        </w:rPr>
+        <w:t xml:space="preserve">##         weekdays       0     3299 3299   8   8     0        2</w:t>
+      </w:r>
+      <w:r>
+        <w:br w:type="textWrapping"/>
+      </w:r>
+      <w:r>
+        <w:rPr>
+          <w:rStyle w:val="VerbatimChar"/>
+        </w:rPr>
+        <w:t xml:space="preserve">## </w:t>
+      </w:r>
+      <w:r>
+        <w:br w:type="textWrapping"/>
+      </w:r>
+      <w:r>
+        <w:rPr>
+          <w:rStyle w:val="VerbatimChar"/>
+        </w:rPr>
+        <w:t xml:space="preserve">## ── Variable type:Date ──────────────────────────────────────────────────────────────────────────────────────────────────────────────────────</w:t>
+      </w:r>
+      <w:r>
+        <w:br w:type="textWrapping"/>
+      </w:r>
+      <w:r>
+        <w:rPr>
+          <w:rStyle w:val="VerbatimChar"/>
+        </w:rPr>
+        <w:t xml:space="preserve">##  variable missing complete    n        min        max     median n_unique</w:t>
+      </w:r>
+      <w:r>
+        <w:br w:type="textWrapping"/>
+      </w:r>
+      <w:r>
+        <w:rPr>
+          <w:rStyle w:val="VerbatimChar"/>
+        </w:rPr>
+        <w:t xml:space="preserve">##      date       0     3299 3299 2018-05-12 2019-01-17 2018-11-09      201</w:t>
+      </w:r>
+      <w:r>
+        <w:br w:type="textWrapping"/>
+      </w:r>
+      <w:r>
+        <w:rPr>
+          <w:rStyle w:val="VerbatimChar"/>
+        </w:rPr>
+        <w:t xml:space="preserve">## </w:t>
+      </w:r>
+      <w:r>
+        <w:br w:type="textWrapping"/>
+      </w:r>
+      <w:r>
+        <w:rPr>
+          <w:rStyle w:val="VerbatimChar"/>
+        </w:rPr>
+        <w:t xml:space="preserve">## ── Variable type:difftime ──────────────────────────────────────────────────────────────────────────────────────────────────────────────────</w:t>
+      </w:r>
+      <w:r>
+        <w:br w:type="textWrapping"/>
+      </w:r>
+      <w:r>
+        <w:rPr>
+          <w:rStyle w:val="VerbatimChar"/>
+        </w:rPr>
+        <w:t xml:space="preserve">##      variable missing complete    n                   min</w:t>
+      </w:r>
+      <w:r>
+        <w:br w:type="textWrapping"/>
+      </w:r>
+      <w:r>
+        <w:rPr>
+          <w:rStyle w:val="VerbatimChar"/>
+        </w:rPr>
+        <w:t xml:space="preserve">##  dateTimeDiff       0     3299 3299  0 secs              </w:t>
+      </w:r>
+      <w:r>
+        <w:br w:type="textWrapping"/>
+      </w:r>
+      <w:r>
+        <w:rPr>
+          <w:rStyle w:val="VerbatimChar"/>
+        </w:rPr>
+        <w:t xml:space="preserve">##  pairDuration       0     3299 3299       0.01666667 mins</w:t>
+      </w:r>
+      <w:r>
+        <w:br w:type="textWrapping"/>
+      </w:r>
+      <w:r>
+        <w:rPr>
+          <w:rStyle w:val="VerbatimChar"/>
+        </w:rPr>
+        <w:t xml:space="preserve">##         qHour       0     3299 3299  0 secs              </w:t>
+      </w:r>
+      <w:r>
+        <w:br w:type="textWrapping"/>
+      </w:r>
+      <w:r>
+        <w:rPr>
+          <w:rStyle w:val="VerbatimChar"/>
+        </w:rPr>
+        <w:t xml:space="preserve">##          time       0     3299 3299 40 secs              </w:t>
+      </w:r>
+      <w:r>
+        <w:br w:type="textWrapping"/>
+      </w:r>
+      <w:r>
+        <w:rPr>
+          <w:rStyle w:val="VerbatimChar"/>
+        </w:rPr>
+        <w:t xml:space="preserve">##                   max             median n_unique</w:t>
+      </w:r>
+      <w:r>
+        <w:br w:type="textWrapping"/>
+      </w:r>
+      <w:r>
+        <w:rPr>
+          <w:rStyle w:val="VerbatimChar"/>
+        </w:rPr>
+        <w:t xml:space="preserve">##  230025 secs          305 secs               1804</w:t>
+      </w:r>
+      <w:r>
+        <w:br w:type="textWrapping"/>
+      </w:r>
+      <w:r>
+        <w:rPr>
+          <w:rStyle w:val="VerbatimChar"/>
+        </w:rPr>
+        <w:t xml:space="preserve">##         1616.717 mins      178.8167 mins     3024</w:t>
+      </w:r>
+      <w:r>
+        <w:br w:type="textWrapping"/>
+      </w:r>
+      <w:r>
+        <w:rPr>
+          <w:rStyle w:val="VerbatimChar"/>
+        </w:rPr>
+        <w:t xml:space="preserve">##   85500 secs          15:15:00                 96</w:t>
+      </w:r>
+      <w:r>
+        <w:br w:type="textWrapping"/>
+      </w:r>
+      <w:r>
+        <w:rPr>
+          <w:rStyle w:val="VerbatimChar"/>
+        </w:rPr>
+        <w:t xml:space="preserve">##   86246 secs          15:22:14               3167</w:t>
+      </w:r>
+      <w:r>
+        <w:br w:type="textWrapping"/>
+      </w:r>
+      <w:r>
+        <w:rPr>
+          <w:rStyle w:val="VerbatimChar"/>
+        </w:rPr>
+        <w:t xml:space="preserve">## </w:t>
+      </w:r>
+      <w:r>
+        <w:br w:type="textWrapping"/>
+      </w:r>
+      <w:r>
+        <w:rPr>
+          <w:rStyle w:val="VerbatimChar"/>
+        </w:rPr>
+        <w:t xml:space="preserve">## ── Variable type:factor ────────────────────────────────────────────────────────────────────────────────────────────────────────────────────</w:t>
+      </w:r>
+      <w:r>
+        <w:br w:type="textWrapping"/>
+      </w:r>
+      <w:r>
+        <w:rPr>
+          <w:rStyle w:val="VerbatimChar"/>
+        </w:rPr>
+        <w:t xml:space="preserve">##         variable missing complete    n n_unique</w:t>
+      </w:r>
+      <w:r>
+        <w:br w:type="textWrapping"/>
+      </w:r>
+      <w:r>
+        <w:rPr>
+          <w:rStyle w:val="VerbatimChar"/>
+        </w:rPr>
+        <w:t xml:space="preserve">##  chargeTypeFixed       0     3299 3299        2</w:t>
+      </w:r>
+      <w:r>
+        <w:br w:type="textWrapping"/>
+      </w:r>
+      <w:r>
+        <w:rPr>
+          <w:rStyle w:val="VerbatimChar"/>
+        </w:rPr>
+        <w:t xml:space="preserve">##      day_of_week       0     3299 3299        7</w:t>
+      </w:r>
+      <w:r>
+        <w:br w:type="textWrapping"/>
+      </w:r>
+      <w:r>
+        <w:rPr>
+          <w:rStyle w:val="VerbatimChar"/>
+        </w:rPr>
+        <w:t xml:space="preserve">##            month       0     3299 3299        9</w:t>
+      </w:r>
+      <w:r>
+        <w:br w:type="textWrapping"/>
+      </w:r>
+      <w:r>
+        <w:rPr>
+          <w:rStyle w:val="VerbatimChar"/>
+        </w:rPr>
+        <w:t xml:space="preserve">##                              top_counts ordered</w:t>
+      </w:r>
+      <w:r>
+        <w:br w:type="textWrapping"/>
+      </w:r>
+      <w:r>
+        <w:rPr>
+          <w:rStyle w:val="VerbatimChar"/>
+        </w:rPr>
+        <w:t xml:space="preserve">##      Sta: 2810, Fas: 489, Not: 0, NA: 0   FALSE</w:t>
+      </w:r>
+      <w:r>
+        <w:br w:type="textWrapping"/>
+      </w:r>
+      <w:r>
+        <w:rPr>
+          <w:rStyle w:val="VerbatimChar"/>
+        </w:rPr>
+        <w:t xml:space="preserve">##  Fri: 524, Wed: 502, Thu: 490, Mon: 489    TRUE</w:t>
+      </w:r>
+      <w:r>
+        <w:br w:type="textWrapping"/>
+      </w:r>
+      <w:r>
+        <w:rPr>
+          <w:rStyle w:val="VerbatimChar"/>
+        </w:rPr>
+        <w:t xml:space="preserve">##  Nov: 791, Oct: 743, Dec: 702, Sep: 458   FALSE</w:t>
+      </w:r>
+      <w:r>
+        <w:br w:type="textWrapping"/>
+      </w:r>
+      <w:r>
+        <w:rPr>
+          <w:rStyle w:val="VerbatimChar"/>
+        </w:rPr>
+        <w:t xml:space="preserve">## </w:t>
+      </w:r>
+      <w:r>
+        <w:br w:type="textWrapping"/>
+      </w:r>
+      <w:r>
+        <w:rPr>
+          <w:rStyle w:val="VerbatimChar"/>
+        </w:rPr>
+        <w:t xml:space="preserve">## ── Variable type:numeric ───────────────────────────────────────────────────────────────────────────────────────────────────────────────────</w:t>
+      </w:r>
+      <w:r>
+        <w:br w:type="textWrapping"/>
+      </w:r>
+      <w:r>
+        <w:rPr>
+          <w:rStyle w:val="VerbatimChar"/>
+        </w:rPr>
+        <w:t xml:space="preserve">##         variable missing complete    n    mean      sd        p0     p25</w:t>
+      </w:r>
+      <w:r>
+        <w:br w:type="textWrapping"/>
+      </w:r>
+      <w:r>
+        <w:rPr>
+          <w:rStyle w:val="VerbatimChar"/>
+        </w:rPr>
+        <w:t xml:space="preserve">##  charge_power_kw       0     3299 3299    7.31   12.68      0.5     1.62</w:t>
+      </w:r>
+      <w:r>
+        <w:br w:type="textWrapping"/>
+      </w:r>
+      <w:r>
+        <w:rPr>
+          <w:rStyle w:val="VerbatimChar"/>
+        </w:rPr>
+        <w:t xml:space="preserve">##      odometer_km    2555      744 3299 5649.15 7459.93 -52352    1289.25</w:t>
+      </w:r>
+      <w:r>
+        <w:br w:type="textWrapping"/>
+      </w:r>
+      <w:r>
+        <w:rPr>
+          <w:rStyle w:val="VerbatimChar"/>
+        </w:rPr>
+        <w:t xml:space="preserve">##      SoC_percent       0     3299 3299   49.41   18.72      4.11   35.89</w:t>
+      </w:r>
+      <w:r>
+        <w:br w:type="textWrapping"/>
+      </w:r>
+      <w:r>
+        <w:rPr>
+          <w:rStyle w:val="VerbatimChar"/>
+        </w:rPr>
+        <w:t xml:space="preserve">##      p50     p75     p100     hist</w:t>
+      </w:r>
+      <w:r>
+        <w:br w:type="textWrapping"/>
+      </w:r>
+      <w:r>
+        <w:rPr>
+          <w:rStyle w:val="VerbatimChar"/>
+        </w:rPr>
+        <w:t xml:space="preserve">##     2.62    3.35    70.16 ▇▁▁▁▁▁▁▁</w:t>
+      </w:r>
+      <w:r>
+        <w:br w:type="textWrapping"/>
+      </w:r>
+      <w:r>
+        <w:rPr>
+          <w:rStyle w:val="VerbatimChar"/>
+        </w:rPr>
+        <w:t xml:space="preserve">##  3435    7345.75 54443    ▁▁▁▂▇▁▁▁</w:t>
+      </w:r>
+      <w:r>
+        <w:br w:type="textWrapping"/>
+      </w:r>
+      <w:r>
+        <w:rPr>
+          <w:rStyle w:val="VerbatimChar"/>
+        </w:rPr>
+        <w:t xml:space="preserve">##    48.41   59.63    98.1  ▁▃▆▇▇▃▂▂</w:t>
+      </w:r>
+      <w:r>
+        <w:br w:type="textWrapping"/>
+      </w:r>
+      <w:r>
+        <w:rPr>
+          <w:rStyle w:val="VerbatimChar"/>
+        </w:rPr>
+        <w:t xml:space="preserve">## </w:t>
+      </w:r>
+      <w:r>
+        <w:br w:type="textWrapping"/>
+      </w:r>
+      <w:r>
+        <w:rPr>
+          <w:rStyle w:val="VerbatimChar"/>
+        </w:rPr>
+        <w:t xml:space="preserve">## ── Variable type:POSIXct ───────────────────────────────────────────────────────────────────────────────────────────────────────────────────</w:t>
+      </w:r>
+      <w:r>
+        <w:br w:type="textWrapping"/>
+      </w:r>
+      <w:r>
+        <w:rPr>
+          <w:rStyle w:val="VerbatimChar"/>
+        </w:rPr>
+        <w:t xml:space="preserve">##  variable missing complete    n        min        max     median n_unique</w:t>
+      </w:r>
+      <w:r>
+        <w:br w:type="textWrapping"/>
+      </w:r>
+      <w:r>
+        <w:rPr>
+          <w:rStyle w:val="VerbatimChar"/>
+        </w:rPr>
+        <w:t xml:space="preserve">##  dateTime       0     3299 3299 2018-05-12 2019-01-17 2018-11-09     3299</w:t>
+      </w:r>
+    </w:p>
+    <w:p>
+      <w:pPr>
+        <w:pStyle w:val="Heading4"/>
+      </w:pPr>
+      <w:bookmarkStart w:id="60" w:name="chargeFlagTest"/>
       <w:bookmarkEnd w:id="60"/>
-      <w:r>
-        <w:t xml:space="preserve">Processed and cleaned data</w:t>
-      </w:r>
-    </w:p>
-    <w:p>
-      <w:pPr>
-        <w:pStyle w:val="FirstParagraph"/>
-      </w:pPr>
-      <w:r>
-        <w:t xml:space="preserve">Data description for cleaned data (all observations).</w:t>
-      </w:r>
-    </w:p>
-    <w:p>
-      <w:pPr>
-        <w:pStyle w:val="SourceCode"/>
-      </w:pPr>
-      <w:r>
-        <w:rPr>
-          <w:rStyle w:val="VerbatimChar"/>
-        </w:rPr>
-        <w:t xml:space="preserve">## Skim summary statistics</w:t>
-      </w:r>
-      <w:r>
-        <w:br w:type="textWrapping"/>
-      </w:r>
-      <w:r>
-        <w:rPr>
-          <w:rStyle w:val="VerbatimChar"/>
-        </w:rPr>
-        <w:t xml:space="preserve">##  n obs: 1291881 </w:t>
-      </w:r>
-      <w:r>
-        <w:br w:type="textWrapping"/>
-      </w:r>
-      <w:r>
-        <w:rPr>
-          <w:rStyle w:val="VerbatimChar"/>
-        </w:rPr>
-        <w:t xml:space="preserve">##  n variables: 15 </w:t>
-      </w:r>
-      <w:r>
-        <w:br w:type="textWrapping"/>
-      </w:r>
-      <w:r>
-        <w:rPr>
-          <w:rStyle w:val="VerbatimChar"/>
-        </w:rPr>
-        <w:t xml:space="preserve">## </w:t>
-      </w:r>
-      <w:r>
-        <w:br w:type="textWrapping"/>
-      </w:r>
-      <w:r>
-        <w:rPr>
-          <w:rStyle w:val="VerbatimChar"/>
-        </w:rPr>
-        <w:t xml:space="preserve">## ── Variable type:character ─────────────────────────────────────────────────────────────────────────────────────────────────────────────────</w:t>
-      </w:r>
-      <w:r>
-        <w:br w:type="textWrapping"/>
-      </w:r>
-      <w:r>
-        <w:rPr>
-          <w:rStyle w:val="VerbatimChar"/>
-        </w:rPr>
-        <w:t xml:space="preserve">##    variable missing complete       n min max empty n_unique</w:t>
-      </w:r>
-      <w:r>
-        <w:br w:type="textWrapping"/>
-      </w:r>
-      <w:r>
-        <w:rPr>
-          <w:rStyle w:val="VerbatimChar"/>
-        </w:rPr>
-        <w:t xml:space="preserve">##  chargeFlag      12  1291869 1291881  17  25     0        5</w:t>
-      </w:r>
-      <w:r>
-        <w:br w:type="textWrapping"/>
-      </w:r>
-      <w:r>
-        <w:rPr>
-          <w:rStyle w:val="VerbatimChar"/>
-        </w:rPr>
-        <w:t xml:space="preserve">##  chargeType       0  1291881 1291881  12  17     0        3</w:t>
-      </w:r>
-      <w:r>
-        <w:br w:type="textWrapping"/>
-      </w:r>
-      <w:r>
-        <w:rPr>
-          <w:rStyle w:val="VerbatimChar"/>
-        </w:rPr>
-        <w:t xml:space="preserve">##        dvID       0  1291881 1291881   9  10     0       44</w:t>
-      </w:r>
-      <w:r>
-        <w:br w:type="textWrapping"/>
-      </w:r>
-      <w:r>
-        <w:rPr>
-          <w:rStyle w:val="VerbatimChar"/>
-        </w:rPr>
-        <w:t xml:space="preserve">##          id       0  1291881 1291881  32  32     0       44</w:t>
-      </w:r>
-      <w:r>
-        <w:br w:type="textWrapping"/>
-      </w:r>
-      <w:r>
-        <w:rPr>
-          <w:rStyle w:val="VerbatimChar"/>
-        </w:rPr>
-        <w:t xml:space="preserve">##    weekdays       0  1291881 1291881   8   8     0        2</w:t>
-      </w:r>
-      <w:r>
-        <w:br w:type="textWrapping"/>
-      </w:r>
-      <w:r>
-        <w:rPr>
-          <w:rStyle w:val="VerbatimChar"/>
-        </w:rPr>
-        <w:t xml:space="preserve">## </w:t>
-      </w:r>
-      <w:r>
-        <w:br w:type="textWrapping"/>
-      </w:r>
-      <w:r>
-        <w:rPr>
-          <w:rStyle w:val="VerbatimChar"/>
-        </w:rPr>
-        <w:t xml:space="preserve">## ── Variable type:Date ──────────────────────────────────────────────────────────────────────────────────────────────────────────────────────</w:t>
-      </w:r>
-      <w:r>
-        <w:br w:type="textWrapping"/>
-      </w:r>
-      <w:r>
-        <w:rPr>
-          <w:rStyle w:val="VerbatimChar"/>
-        </w:rPr>
-        <w:t xml:space="preserve">##  variable missing complete       n        min        max     median</w:t>
-      </w:r>
-      <w:r>
-        <w:br w:type="textWrapping"/>
-      </w:r>
-      <w:r>
-        <w:rPr>
-          <w:rStyle w:val="VerbatimChar"/>
-        </w:rPr>
-        <w:t xml:space="preserve">##      date       0  1291881 1291881 2018-05-12 2019-01-25 2018-11-13</w:t>
-      </w:r>
-      <w:r>
-        <w:br w:type="textWrapping"/>
-      </w:r>
-      <w:r>
-        <w:rPr>
-          <w:rStyle w:val="VerbatimChar"/>
-        </w:rPr>
-        <w:t xml:space="preserve">##  n_unique</w:t>
-      </w:r>
-      <w:r>
-        <w:br w:type="textWrapping"/>
-      </w:r>
-      <w:r>
-        <w:rPr>
-          <w:rStyle w:val="VerbatimChar"/>
-        </w:rPr>
-        <w:t xml:space="preserve">##       249</w:t>
-      </w:r>
-      <w:r>
-        <w:br w:type="textWrapping"/>
-      </w:r>
-      <w:r>
-        <w:rPr>
-          <w:rStyle w:val="VerbatimChar"/>
-        </w:rPr>
-        <w:t xml:space="preserve">## </w:t>
-      </w:r>
-      <w:r>
-        <w:br w:type="textWrapping"/>
-      </w:r>
-      <w:r>
-        <w:rPr>
-          <w:rStyle w:val="VerbatimChar"/>
-        </w:rPr>
-        <w:t xml:space="preserve">## ── Variable type:difftime ──────────────────────────────────────────────────────────────────────────────────────────────────────────────────</w:t>
-      </w:r>
-      <w:r>
-        <w:br w:type="textWrapping"/>
-      </w:r>
-      <w:r>
-        <w:rPr>
-          <w:rStyle w:val="VerbatimChar"/>
-        </w:rPr>
-        <w:t xml:space="preserve">##      variable missing complete       n    min          max   median</w:t>
-      </w:r>
-      <w:r>
-        <w:br w:type="textWrapping"/>
-      </w:r>
-      <w:r>
-        <w:rPr>
-          <w:rStyle w:val="VerbatimChar"/>
-        </w:rPr>
-        <w:t xml:space="preserve">##  dateTimeDiff      44  1291837 1291881 0 secs 4912664 secs  50 secs</w:t>
-      </w:r>
-      <w:r>
-        <w:br w:type="textWrapping"/>
-      </w:r>
-      <w:r>
-        <w:rPr>
-          <w:rStyle w:val="VerbatimChar"/>
-        </w:rPr>
-        <w:t xml:space="preserve">##         qHour       0  1291881 1291881 0 secs   85500 secs 11:45:00</w:t>
-      </w:r>
-      <w:r>
-        <w:br w:type="textWrapping"/>
-      </w:r>
-      <w:r>
-        <w:rPr>
-          <w:rStyle w:val="VerbatimChar"/>
-        </w:rPr>
-        <w:t xml:space="preserve">##          time       0  1291881 1291881 0 secs   86399 secs 11:50:53</w:t>
-      </w:r>
-      <w:r>
-        <w:br w:type="textWrapping"/>
-      </w:r>
-      <w:r>
-        <w:rPr>
-          <w:rStyle w:val="VerbatimChar"/>
-        </w:rPr>
-        <w:t xml:space="preserve">##  n_unique</w:t>
-      </w:r>
-      <w:r>
-        <w:br w:type="textWrapping"/>
-      </w:r>
-      <w:r>
-        <w:rPr>
-          <w:rStyle w:val="VerbatimChar"/>
-        </w:rPr>
-        <w:t xml:space="preserve">##     13443</w:t>
-      </w:r>
-      <w:r>
-        <w:br w:type="textWrapping"/>
-      </w:r>
-      <w:r>
-        <w:rPr>
-          <w:rStyle w:val="VerbatimChar"/>
-        </w:rPr>
-        <w:t xml:space="preserve">##        96</w:t>
-      </w:r>
-      <w:r>
-        <w:br w:type="textWrapping"/>
-      </w:r>
-      <w:r>
-        <w:rPr>
-          <w:rStyle w:val="VerbatimChar"/>
-        </w:rPr>
-        <w:t xml:space="preserve">##     86400</w:t>
-      </w:r>
-      <w:r>
-        <w:br w:type="textWrapping"/>
-      </w:r>
-      <w:r>
-        <w:rPr>
-          <w:rStyle w:val="VerbatimChar"/>
-        </w:rPr>
-        <w:t xml:space="preserve">## </w:t>
-      </w:r>
-      <w:r>
-        <w:br w:type="textWrapping"/>
-      </w:r>
-      <w:r>
-        <w:rPr>
-          <w:rStyle w:val="VerbatimChar"/>
-        </w:rPr>
-        <w:t xml:space="preserve">## ── Variable type:factor ────────────────────────────────────────────────────────────────────────────────────────────────────────────────────</w:t>
-      </w:r>
-      <w:r>
-        <w:br w:type="textWrapping"/>
-      </w:r>
-      <w:r>
-        <w:rPr>
-          <w:rStyle w:val="VerbatimChar"/>
-        </w:rPr>
-        <w:t xml:space="preserve">##     variable missing complete       n n_unique</w:t>
-      </w:r>
-      <w:r>
-        <w:br w:type="textWrapping"/>
-      </w:r>
-      <w:r>
-        <w:rPr>
-          <w:rStyle w:val="VerbatimChar"/>
-        </w:rPr>
-        <w:t xml:space="preserve">##  day_of_week       0  1291881 1291881        7</w:t>
-      </w:r>
-      <w:r>
-        <w:br w:type="textWrapping"/>
-      </w:r>
-      <w:r>
-        <w:rPr>
-          <w:rStyle w:val="VerbatimChar"/>
-        </w:rPr>
-        <w:t xml:space="preserve">##        month       0  1291881 1291881        9</w:t>
-      </w:r>
-      <w:r>
-        <w:br w:type="textWrapping"/>
-      </w:r>
-      <w:r>
-        <w:rPr>
-          <w:rStyle w:val="VerbatimChar"/>
-        </w:rPr>
-        <w:t xml:space="preserve">##                                          top_counts ordered</w:t>
-      </w:r>
-      <w:r>
-        <w:br w:type="textWrapping"/>
-      </w:r>
-      <w:r>
-        <w:rPr>
-          <w:rStyle w:val="VerbatimChar"/>
-        </w:rPr>
-        <w:t xml:space="preserve">##  Fri: 206422, Wed: 206292, Thu: 205166, Mon: 190389    TRUE</w:t>
-      </w:r>
-      <w:r>
-        <w:br w:type="textWrapping"/>
-      </w:r>
-      <w:r>
-        <w:rPr>
-          <w:rStyle w:val="VerbatimChar"/>
-        </w:rPr>
-        <w:t xml:space="preserve">##  Nov: 298332, Oct: 280869, Dec: 272272, Jan: 188498   FALSE</w:t>
-      </w:r>
-      <w:r>
-        <w:br w:type="textWrapping"/>
-      </w:r>
-      <w:r>
-        <w:rPr>
-          <w:rStyle w:val="VerbatimChar"/>
-        </w:rPr>
-        <w:t xml:space="preserve">## </w:t>
-      </w:r>
-      <w:r>
-        <w:br w:type="textWrapping"/>
-      </w:r>
-      <w:r>
-        <w:rPr>
-          <w:rStyle w:val="VerbatimChar"/>
-        </w:rPr>
-        <w:t xml:space="preserve">## ── Variable type:numeric ───────────────────────────────────────────────────────────────────────────────────────────────────────────────────</w:t>
-      </w:r>
-      <w:r>
-        <w:br w:type="textWrapping"/>
-      </w:r>
-      <w:r>
-        <w:rPr>
-          <w:rStyle w:val="VerbatimChar"/>
-        </w:rPr>
-        <w:t xml:space="preserve">##         variable missing complete       n    mean      sd     p0     p25</w:t>
-      </w:r>
-      <w:r>
-        <w:br w:type="textWrapping"/>
-      </w:r>
-      <w:r>
-        <w:rPr>
-          <w:rStyle w:val="VerbatimChar"/>
-        </w:rPr>
-        <w:t xml:space="preserve">##  charge_power_kw       0  1291881 1291881    1.48    2.89      0    0   </w:t>
-      </w:r>
-      <w:r>
-        <w:br w:type="textWrapping"/>
-      </w:r>
-      <w:r>
-        <w:rPr>
-          <w:rStyle w:val="VerbatimChar"/>
-        </w:rPr>
-        <w:t xml:space="preserve">##      odometer_km  857152   434729 1291881 6801.77 7943.05 -62920 1698   </w:t>
-      </w:r>
-      <w:r>
-        <w:br w:type="textWrapping"/>
-      </w:r>
-      <w:r>
-        <w:rPr>
-          <w:rStyle w:val="VerbatimChar"/>
-        </w:rPr>
-        <w:t xml:space="preserve">##      SoC_percent      46  1291835 1291881   68.42   18.58      0   55.68</w:t>
-      </w:r>
-      <w:r>
-        <w:br w:type="textWrapping"/>
-      </w:r>
-      <w:r>
-        <w:rPr>
-          <w:rStyle w:val="VerbatimChar"/>
-        </w:rPr>
-        <w:t xml:space="preserve">##      p50     p75     p100     hist</w:t>
-      </w:r>
-      <w:r>
-        <w:br w:type="textWrapping"/>
-      </w:r>
-      <w:r>
-        <w:rPr>
-          <w:rStyle w:val="VerbatimChar"/>
-        </w:rPr>
-        <w:t xml:space="preserve">##     1.38    1.9     70.16 ▇▁▁▁▁▁▁▁</w:t>
-      </w:r>
-      <w:r>
-        <w:br w:type="textWrapping"/>
-      </w:r>
-      <w:r>
-        <w:rPr>
-          <w:rStyle w:val="VerbatimChar"/>
-        </w:rPr>
-        <w:t xml:space="preserve">##  4123    8816    69394    ▁▁▁▇▇▂▁▁</w:t>
-      </w:r>
-      <w:r>
-        <w:br w:type="textWrapping"/>
-      </w:r>
-      <w:r>
-        <w:rPr>
-          <w:rStyle w:val="VerbatimChar"/>
-        </w:rPr>
-        <w:t xml:space="preserve">##    69.73   82.26    98.1  ▁▁▂▃▆▇▇▇</w:t>
-      </w:r>
-      <w:r>
-        <w:br w:type="textWrapping"/>
-      </w:r>
-      <w:r>
-        <w:rPr>
-          <w:rStyle w:val="VerbatimChar"/>
-        </w:rPr>
-        <w:t xml:space="preserve">## </w:t>
-      </w:r>
-      <w:r>
-        <w:br w:type="textWrapping"/>
-      </w:r>
-      <w:r>
-        <w:rPr>
-          <w:rStyle w:val="VerbatimChar"/>
-        </w:rPr>
-        <w:t xml:space="preserve">## ── Variable type:POSIXct ───────────────────────────────────────────────────────────────────────────────────────────────────────────────────</w:t>
-      </w:r>
-      <w:r>
-        <w:br w:type="textWrapping"/>
-      </w:r>
-      <w:r>
-        <w:rPr>
-          <w:rStyle w:val="VerbatimChar"/>
-        </w:rPr>
-        <w:t xml:space="preserve">##  variable missing complete       n        min        max     median</w:t>
-      </w:r>
-      <w:r>
-        <w:br w:type="textWrapping"/>
-      </w:r>
-      <w:r>
-        <w:rPr>
-          <w:rStyle w:val="VerbatimChar"/>
-        </w:rPr>
-        <w:t xml:space="preserve">##  dateTime       0  1291881 1291881 2018-05-12 2019-01-25 2018-11-13</w:t>
-      </w:r>
-      <w:r>
-        <w:br w:type="textWrapping"/>
-      </w:r>
-      <w:r>
-        <w:rPr>
-          <w:rStyle w:val="VerbatimChar"/>
-        </w:rPr>
-        <w:t xml:space="preserve">##  n_unique</w:t>
-      </w:r>
-      <w:r>
-        <w:br w:type="textWrapping"/>
-      </w:r>
-      <w:r>
-        <w:rPr>
-          <w:rStyle w:val="VerbatimChar"/>
-        </w:rPr>
-        <w:t xml:space="preserve">##   1230977</w:t>
-      </w:r>
-    </w:p>
-    <w:p>
-      <w:pPr>
-        <w:pStyle w:val="FirstParagraph"/>
-      </w:pPr>
-      <w:r>
-        <w:t xml:space="preserve">Data description for cleaned data (first observations in a charging sequence).</w:t>
-      </w:r>
-    </w:p>
-    <w:p>
-      <w:pPr>
-        <w:pStyle w:val="SourceCode"/>
-      </w:pPr>
-      <w:r>
-        <w:rPr>
-          <w:rStyle w:val="VerbatimChar"/>
-        </w:rPr>
-        <w:t xml:space="preserve">## Skim summary statistics</w:t>
-      </w:r>
-      <w:r>
-        <w:br w:type="textWrapping"/>
-      </w:r>
-      <w:r>
-        <w:rPr>
-          <w:rStyle w:val="VerbatimChar"/>
-        </w:rPr>
-        <w:t xml:space="preserve">##  n obs: 3299 </w:t>
-      </w:r>
-      <w:r>
-        <w:br w:type="textWrapping"/>
-      </w:r>
-      <w:r>
-        <w:rPr>
-          <w:rStyle w:val="VerbatimChar"/>
-        </w:rPr>
-        <w:t xml:space="preserve">##  n variables: 19 </w:t>
-      </w:r>
-      <w:r>
-        <w:br w:type="textWrapping"/>
-      </w:r>
-      <w:r>
-        <w:rPr>
-          <w:rStyle w:val="VerbatimChar"/>
-        </w:rPr>
-        <w:t xml:space="preserve">## </w:t>
-      </w:r>
-      <w:r>
-        <w:br w:type="textWrapping"/>
-      </w:r>
-      <w:r>
-        <w:rPr>
-          <w:rStyle w:val="VerbatimChar"/>
-        </w:rPr>
-        <w:t xml:space="preserve">## ── Variable type:character ─────────────────────────────────────────────────────────────────────────────────────────────────────────────────</w:t>
-      </w:r>
-      <w:r>
-        <w:br w:type="textWrapping"/>
-      </w:r>
-      <w:r>
-        <w:rPr>
-          <w:rStyle w:val="VerbatimChar"/>
-        </w:rPr>
-        <w:t xml:space="preserve">##         variable missing complete    n min max empty n_unique</w:t>
-      </w:r>
-      <w:r>
-        <w:br w:type="textWrapping"/>
-      </w:r>
-      <w:r>
-        <w:rPr>
-          <w:rStyle w:val="VerbatimChar"/>
-        </w:rPr>
-        <w:t xml:space="preserve">##       chargeFlag       0     3299 3299  25  25     0        1</w:t>
-      </w:r>
-      <w:r>
-        <w:br w:type="textWrapping"/>
-      </w:r>
-      <w:r>
-        <w:rPr>
-          <w:rStyle w:val="VerbatimChar"/>
-        </w:rPr>
-        <w:t xml:space="preserve">##       chargeType       0     3299 3299  13  17     0        2</w:t>
-      </w:r>
-      <w:r>
-        <w:br w:type="textWrapping"/>
-      </w:r>
-      <w:r>
-        <w:rPr>
-          <w:rStyle w:val="VerbatimChar"/>
-        </w:rPr>
-        <w:t xml:space="preserve">##  chargeTypeError       0     3299 3299  29  37     0        4</w:t>
-      </w:r>
-      <w:r>
-        <w:br w:type="textWrapping"/>
-      </w:r>
-      <w:r>
-        <w:rPr>
-          <w:rStyle w:val="VerbatimChar"/>
-        </w:rPr>
-        <w:t xml:space="preserve">##             dvID       0     3299 3299   9  10     0       43</w:t>
-      </w:r>
-      <w:r>
-        <w:br w:type="textWrapping"/>
-      </w:r>
-      <w:r>
-        <w:rPr>
-          <w:rStyle w:val="VerbatimChar"/>
-        </w:rPr>
-        <w:t xml:space="preserve">##          endType       0     3299 3299  13  17     0        2</w:t>
-      </w:r>
-      <w:r>
-        <w:br w:type="textWrapping"/>
-      </w:r>
-      <w:r>
-        <w:rPr>
-          <w:rStyle w:val="VerbatimChar"/>
-        </w:rPr>
-        <w:t xml:space="preserve">##               id       0     3299 3299  32  32     0       43</w:t>
-      </w:r>
-      <w:r>
-        <w:br w:type="textWrapping"/>
-      </w:r>
-      <w:r>
-        <w:rPr>
-          <w:rStyle w:val="VerbatimChar"/>
-        </w:rPr>
-        <w:t xml:space="preserve">##         weekdays       0     3299 3299   8   8     0        2</w:t>
-      </w:r>
-      <w:r>
-        <w:br w:type="textWrapping"/>
-      </w:r>
-      <w:r>
-        <w:rPr>
-          <w:rStyle w:val="VerbatimChar"/>
-        </w:rPr>
-        <w:t xml:space="preserve">## </w:t>
-      </w:r>
-      <w:r>
-        <w:br w:type="textWrapping"/>
-      </w:r>
-      <w:r>
-        <w:rPr>
-          <w:rStyle w:val="VerbatimChar"/>
-        </w:rPr>
-        <w:t xml:space="preserve">## ── Variable type:Date ──────────────────────────────────────────────────────────────────────────────────────────────────────────────────────</w:t>
-      </w:r>
-      <w:r>
-        <w:br w:type="textWrapping"/>
-      </w:r>
-      <w:r>
-        <w:rPr>
-          <w:rStyle w:val="VerbatimChar"/>
-        </w:rPr>
-        <w:t xml:space="preserve">##  variable missing complete    n        min        max     median n_unique</w:t>
-      </w:r>
-      <w:r>
-        <w:br w:type="textWrapping"/>
-      </w:r>
-      <w:r>
-        <w:rPr>
-          <w:rStyle w:val="VerbatimChar"/>
-        </w:rPr>
-        <w:t xml:space="preserve">##      date       0     3299 3299 2018-05-12 2019-01-17 2018-11-09      201</w:t>
-      </w:r>
-      <w:r>
-        <w:br w:type="textWrapping"/>
-      </w:r>
-      <w:r>
-        <w:rPr>
-          <w:rStyle w:val="VerbatimChar"/>
-        </w:rPr>
-        <w:t xml:space="preserve">## </w:t>
-      </w:r>
-      <w:r>
-        <w:br w:type="textWrapping"/>
-      </w:r>
-      <w:r>
-        <w:rPr>
-          <w:rStyle w:val="VerbatimChar"/>
-        </w:rPr>
-        <w:t xml:space="preserve">## ── Variable type:difftime ──────────────────────────────────────────────────────────────────────────────────────────────────────────────────</w:t>
-      </w:r>
-      <w:r>
-        <w:br w:type="textWrapping"/>
-      </w:r>
-      <w:r>
-        <w:rPr>
-          <w:rStyle w:val="VerbatimChar"/>
-        </w:rPr>
-        <w:t xml:space="preserve">##      variable missing complete    n                   min</w:t>
-      </w:r>
-      <w:r>
-        <w:br w:type="textWrapping"/>
-      </w:r>
-      <w:r>
-        <w:rPr>
-          <w:rStyle w:val="VerbatimChar"/>
-        </w:rPr>
-        <w:t xml:space="preserve">##  dateTimeDiff       0     3299 3299  0 secs              </w:t>
-      </w:r>
-      <w:r>
-        <w:br w:type="textWrapping"/>
-      </w:r>
-      <w:r>
-        <w:rPr>
-          <w:rStyle w:val="VerbatimChar"/>
-        </w:rPr>
-        <w:t xml:space="preserve">##  pairDuration       0     3299 3299       0.01666667 mins</w:t>
-      </w:r>
-      <w:r>
-        <w:br w:type="textWrapping"/>
-      </w:r>
-      <w:r>
-        <w:rPr>
-          <w:rStyle w:val="VerbatimChar"/>
-        </w:rPr>
-        <w:t xml:space="preserve">##         qHour       0     3299 3299  0 secs              </w:t>
-      </w:r>
-      <w:r>
-        <w:br w:type="textWrapping"/>
-      </w:r>
-      <w:r>
-        <w:rPr>
-          <w:rStyle w:val="VerbatimChar"/>
-        </w:rPr>
-        <w:t xml:space="preserve">##          time       0     3299 3299 40 secs              </w:t>
-      </w:r>
-      <w:r>
-        <w:br w:type="textWrapping"/>
-      </w:r>
-      <w:r>
-        <w:rPr>
-          <w:rStyle w:val="VerbatimChar"/>
-        </w:rPr>
-        <w:t xml:space="preserve">##                   max             median n_unique</w:t>
-      </w:r>
-      <w:r>
-        <w:br w:type="textWrapping"/>
-      </w:r>
-      <w:r>
-        <w:rPr>
-          <w:rStyle w:val="VerbatimChar"/>
-        </w:rPr>
-        <w:t xml:space="preserve">##  230025 secs          305 secs               1804</w:t>
-      </w:r>
-      <w:r>
-        <w:br w:type="textWrapping"/>
-      </w:r>
-      <w:r>
-        <w:rPr>
-          <w:rStyle w:val="VerbatimChar"/>
-        </w:rPr>
-        <w:t xml:space="preserve">##         1616.717 mins      178.8167 mins     3024</w:t>
-      </w:r>
-      <w:r>
-        <w:br w:type="textWrapping"/>
-      </w:r>
-      <w:r>
-        <w:rPr>
-          <w:rStyle w:val="VerbatimChar"/>
-        </w:rPr>
-        <w:t xml:space="preserve">##   85500 secs          15:15:00                 96</w:t>
-      </w:r>
-      <w:r>
-        <w:br w:type="textWrapping"/>
-      </w:r>
-      <w:r>
-        <w:rPr>
-          <w:rStyle w:val="VerbatimChar"/>
-        </w:rPr>
-        <w:t xml:space="preserve">##   86246 secs          15:22:14               3167</w:t>
-      </w:r>
-      <w:r>
-        <w:br w:type="textWrapping"/>
-      </w:r>
-      <w:r>
-        <w:rPr>
-          <w:rStyle w:val="VerbatimChar"/>
-        </w:rPr>
-        <w:t xml:space="preserve">## </w:t>
-      </w:r>
-      <w:r>
-        <w:br w:type="textWrapping"/>
-      </w:r>
-      <w:r>
-        <w:rPr>
-          <w:rStyle w:val="VerbatimChar"/>
-        </w:rPr>
-        <w:t xml:space="preserve">## ── Variable type:factor ────────────────────────────────────────────────────────────────────────────────────────────────────────────────────</w:t>
-      </w:r>
-      <w:r>
-        <w:br w:type="textWrapping"/>
-      </w:r>
-      <w:r>
-        <w:rPr>
-          <w:rStyle w:val="VerbatimChar"/>
-        </w:rPr>
-        <w:t xml:space="preserve">##         variable missing complete    n n_unique</w:t>
-      </w:r>
-      <w:r>
-        <w:br w:type="textWrapping"/>
-      </w:r>
-      <w:r>
-        <w:rPr>
-          <w:rStyle w:val="VerbatimChar"/>
-        </w:rPr>
-        <w:t xml:space="preserve">##  chargeTypeFixed       0     3299 3299        2</w:t>
-      </w:r>
-      <w:r>
-        <w:br w:type="textWrapping"/>
-      </w:r>
-      <w:r>
-        <w:rPr>
-          <w:rStyle w:val="VerbatimChar"/>
-        </w:rPr>
-        <w:t xml:space="preserve">##      day_of_week       0     3299 3299        7</w:t>
-      </w:r>
-      <w:r>
-        <w:br w:type="textWrapping"/>
-      </w:r>
-      <w:r>
-        <w:rPr>
-          <w:rStyle w:val="VerbatimChar"/>
-        </w:rPr>
-        <w:t xml:space="preserve">##            month       0     3299 3299        9</w:t>
-      </w:r>
-      <w:r>
-        <w:br w:type="textWrapping"/>
-      </w:r>
-      <w:r>
-        <w:rPr>
-          <w:rStyle w:val="VerbatimChar"/>
-        </w:rPr>
-        <w:t xml:space="preserve">##                              top_counts ordered</w:t>
-      </w:r>
-      <w:r>
-        <w:br w:type="textWrapping"/>
-      </w:r>
-      <w:r>
-        <w:rPr>
-          <w:rStyle w:val="VerbatimChar"/>
-        </w:rPr>
-        <w:t xml:space="preserve">##      Sta: 2810, Fas: 489, Not: 0, NA: 0   FALSE</w:t>
-      </w:r>
-      <w:r>
-        <w:br w:type="textWrapping"/>
-      </w:r>
-      <w:r>
-        <w:rPr>
-          <w:rStyle w:val="VerbatimChar"/>
-        </w:rPr>
-        <w:t xml:space="preserve">##  Fri: 524, Wed: 502, Thu: 490, Mon: 489    TRUE</w:t>
-      </w:r>
-      <w:r>
-        <w:br w:type="textWrapping"/>
-      </w:r>
-      <w:r>
-        <w:rPr>
-          <w:rStyle w:val="VerbatimChar"/>
-        </w:rPr>
-        <w:t xml:space="preserve">##  Nov: 791, Oct: 743, Dec: 702, Sep: 458   FALSE</w:t>
-      </w:r>
-      <w:r>
-        <w:br w:type="textWrapping"/>
-      </w:r>
-      <w:r>
-        <w:rPr>
-          <w:rStyle w:val="VerbatimChar"/>
-        </w:rPr>
-        <w:t xml:space="preserve">## </w:t>
-      </w:r>
-      <w:r>
-        <w:br w:type="textWrapping"/>
-      </w:r>
-      <w:r>
-        <w:rPr>
-          <w:rStyle w:val="VerbatimChar"/>
-        </w:rPr>
-        <w:t xml:space="preserve">## ── Variable type:numeric ───────────────────────────────────────────────────────────────────────────────────────────────────────────────────</w:t>
-      </w:r>
-      <w:r>
-        <w:br w:type="textWrapping"/>
-      </w:r>
-      <w:r>
-        <w:rPr>
-          <w:rStyle w:val="VerbatimChar"/>
-        </w:rPr>
-        <w:t xml:space="preserve">##         variable missing complete    n    mean      sd        p0     p25</w:t>
-      </w:r>
-      <w:r>
-        <w:br w:type="textWrapping"/>
-      </w:r>
-      <w:r>
-        <w:rPr>
-          <w:rStyle w:val="VerbatimChar"/>
-        </w:rPr>
-        <w:t xml:space="preserve">##  charge_power_kw       0     3299 3299    7.31   12.68      0.5     1.62</w:t>
-      </w:r>
-      <w:r>
-        <w:br w:type="textWrapping"/>
-      </w:r>
-      <w:r>
-        <w:rPr>
-          <w:rStyle w:val="VerbatimChar"/>
-        </w:rPr>
-        <w:t xml:space="preserve">##      odometer_km    2555      744 3299 5649.15 7459.93 -52352    1289.25</w:t>
-      </w:r>
-      <w:r>
-        <w:br w:type="textWrapping"/>
-      </w:r>
-      <w:r>
-        <w:rPr>
-          <w:rStyle w:val="VerbatimChar"/>
-        </w:rPr>
-        <w:t xml:space="preserve">##      SoC_percent       0     3299 3299   49.41   18.72      4.11   35.89</w:t>
-      </w:r>
-      <w:r>
-        <w:br w:type="textWrapping"/>
-      </w:r>
-      <w:r>
-        <w:rPr>
-          <w:rStyle w:val="VerbatimChar"/>
-        </w:rPr>
-        <w:t xml:space="preserve">##      p50     p75     p100     hist</w:t>
-      </w:r>
-      <w:r>
-        <w:br w:type="textWrapping"/>
-      </w:r>
-      <w:r>
-        <w:rPr>
-          <w:rStyle w:val="VerbatimChar"/>
-        </w:rPr>
-        <w:t xml:space="preserve">##     2.62    3.35    70.16 ▇▁▁▁▁▁▁▁</w:t>
-      </w:r>
-      <w:r>
-        <w:br w:type="textWrapping"/>
-      </w:r>
-      <w:r>
-        <w:rPr>
-          <w:rStyle w:val="VerbatimChar"/>
-        </w:rPr>
-        <w:t xml:space="preserve">##  3435    7345.75 54443    ▁▁▁▂▇▁▁▁</w:t>
-      </w:r>
-      <w:r>
-        <w:br w:type="textWrapping"/>
-      </w:r>
-      <w:r>
-        <w:rPr>
-          <w:rStyle w:val="VerbatimChar"/>
-        </w:rPr>
-        <w:t xml:space="preserve">##    48.41   59.63    98.1  ▁▃▆▇▇▃▂▂</w:t>
-      </w:r>
-      <w:r>
-        <w:br w:type="textWrapping"/>
-      </w:r>
-      <w:r>
-        <w:rPr>
-          <w:rStyle w:val="VerbatimChar"/>
-        </w:rPr>
-        <w:t xml:space="preserve">## </w:t>
-      </w:r>
-      <w:r>
-        <w:br w:type="textWrapping"/>
-      </w:r>
-      <w:r>
-        <w:rPr>
-          <w:rStyle w:val="VerbatimChar"/>
-        </w:rPr>
-        <w:t xml:space="preserve">## ── Variable type:POSIXct ───────────────────────────────────────────────────────────────────────────────────────────────────────────────────</w:t>
-      </w:r>
-      <w:r>
-        <w:br w:type="textWrapping"/>
-      </w:r>
-      <w:r>
-        <w:rPr>
-          <w:rStyle w:val="VerbatimChar"/>
-        </w:rPr>
-        <w:t xml:space="preserve">##  variable missing complete    n        min        max     median n_unique</w:t>
-      </w:r>
-      <w:r>
-        <w:br w:type="textWrapping"/>
-      </w:r>
-      <w:r>
-        <w:rPr>
-          <w:rStyle w:val="VerbatimChar"/>
-        </w:rPr>
-        <w:t xml:space="preserve">##  dateTime       0     3299 3299 2018-05-12 2019-01-17 2018-11-09     3299</w:t>
-      </w:r>
-    </w:p>
-    <w:p>
-      <w:pPr>
-        <w:pStyle w:val="Heading4"/>
-      </w:pPr>
-      <w:bookmarkStart w:id="61" w:name="chargeFlagTest"/>
-      <w:bookmarkEnd w:id="61"/>
       <w:r>
         <w:t xml:space="preserve">Charge flag</w:t>
       </w:r>
@@ -7467,480 +7457,480 @@
       <w:pPr>
         <w:pStyle w:val="Heading4"/>
       </w:pPr>
-      <w:bookmarkStart w:id="62" w:name="check-charge-type"/>
+      <w:bookmarkStart w:id="61" w:name="check-charge-type"/>
+      <w:bookmarkEnd w:id="61"/>
+      <w:r>
+        <w:t xml:space="preserve">Check charge type</w:t>
+      </w:r>
+    </w:p>
+    <w:p>
+      <w:pPr>
+        <w:pStyle w:val="FirstParagraph"/>
+      </w:pPr>
+      <w:r>
+        <w:t xml:space="preserve">chargeType is used to classify charging events into standard vs fast using the 7 kW threshold. But there may be misclassfications where a sequence starts on a fast charger but power demand declines below the threshold. We can check this.</w:t>
+      </w:r>
+    </w:p>
+    <w:p>
+      <w:pPr>
+        <w:pStyle w:val="SourceCode"/>
+      </w:pPr>
+      <w:r>
+        <w:rPr>
+          <w:rStyle w:val="VerbatimChar"/>
+        </w:rPr>
+        <w:t xml:space="preserve">## chargeType is used to classify charging events into standard vs fast using the 7 kW threshold. But there may be misclassfications:</w:t>
+      </w:r>
+    </w:p>
+    <w:p>
+      <w:pPr>
+        <w:pStyle w:val="SourceCode"/>
+      </w:pPr>
+      <w:r>
+        <w:rPr>
+          <w:rStyle w:val="VerbatimChar"/>
+        </w:rPr>
+        <w:t xml:space="preserve">##                    </w:t>
+      </w:r>
+      <w:r>
+        <w:br w:type="textWrapping"/>
+      </w:r>
+      <w:r>
+        <w:rPr>
+          <w:rStyle w:val="VerbatimChar"/>
+        </w:rPr>
+        <w:t xml:space="preserve">##                     Error: first = Fast, last = Standard</w:t>
+      </w:r>
+      <w:r>
+        <w:br w:type="textWrapping"/>
+      </w:r>
+      <w:r>
+        <w:rPr>
+          <w:rStyle w:val="VerbatimChar"/>
+        </w:rPr>
+        <w:t xml:space="preserve">##   Fast charging                                       91</w:t>
+      </w:r>
+      <w:r>
+        <w:br w:type="textWrapping"/>
+      </w:r>
+      <w:r>
+        <w:rPr>
+          <w:rStyle w:val="VerbatimChar"/>
+        </w:rPr>
+        <w:t xml:space="preserve">##   Standard charging                                    0</w:t>
+      </w:r>
+      <w:r>
+        <w:br w:type="textWrapping"/>
+      </w:r>
+      <w:r>
+        <w:rPr>
+          <w:rStyle w:val="VerbatimChar"/>
+        </w:rPr>
+        <w:t xml:space="preserve">##   &lt;NA&gt;                                                 0</w:t>
+      </w:r>
+      <w:r>
+        <w:br w:type="textWrapping"/>
+      </w:r>
+      <w:r>
+        <w:rPr>
+          <w:rStyle w:val="VerbatimChar"/>
+        </w:rPr>
+        <w:t xml:space="preserve">##                    </w:t>
+      </w:r>
+      <w:r>
+        <w:br w:type="textWrapping"/>
+      </w:r>
+      <w:r>
+        <w:rPr>
+          <w:rStyle w:val="VerbatimChar"/>
+        </w:rPr>
+        <w:t xml:space="preserve">##                     Error: first = Standard, last = Fast</w:t>
+      </w:r>
+      <w:r>
+        <w:br w:type="textWrapping"/>
+      </w:r>
+      <w:r>
+        <w:rPr>
+          <w:rStyle w:val="VerbatimChar"/>
+        </w:rPr>
+        <w:t xml:space="preserve">##   Fast charging                                        0</w:t>
+      </w:r>
+      <w:r>
+        <w:br w:type="textWrapping"/>
+      </w:r>
+      <w:r>
+        <w:rPr>
+          <w:rStyle w:val="VerbatimChar"/>
+        </w:rPr>
+        <w:t xml:space="preserve">##   Standard charging                                   14</w:t>
+      </w:r>
+      <w:r>
+        <w:br w:type="textWrapping"/>
+      </w:r>
+      <w:r>
+        <w:rPr>
+          <w:rStyle w:val="VerbatimChar"/>
+        </w:rPr>
+        <w:t xml:space="preserve">##   &lt;NA&gt;                                                 0</w:t>
+      </w:r>
+      <w:r>
+        <w:br w:type="textWrapping"/>
+      </w:r>
+      <w:r>
+        <w:rPr>
+          <w:rStyle w:val="VerbatimChar"/>
+        </w:rPr>
+        <w:t xml:space="preserve">##                    </w:t>
+      </w:r>
+      <w:r>
+        <w:br w:type="textWrapping"/>
+      </w:r>
+      <w:r>
+        <w:rPr>
+          <w:rStyle w:val="VerbatimChar"/>
+        </w:rPr>
+        <w:t xml:space="preserve">##                     OK: first = Fast, last = Fast</w:t>
+      </w:r>
+      <w:r>
+        <w:br w:type="textWrapping"/>
+      </w:r>
+      <w:r>
+        <w:rPr>
+          <w:rStyle w:val="VerbatimChar"/>
+        </w:rPr>
+        <w:t xml:space="preserve">##   Fast charging                               387</w:t>
+      </w:r>
+      <w:r>
+        <w:br w:type="textWrapping"/>
+      </w:r>
+      <w:r>
+        <w:rPr>
+          <w:rStyle w:val="VerbatimChar"/>
+        </w:rPr>
+        <w:t xml:space="preserve">##   Standard charging                             0</w:t>
+      </w:r>
+      <w:r>
+        <w:br w:type="textWrapping"/>
+      </w:r>
+      <w:r>
+        <w:rPr>
+          <w:rStyle w:val="VerbatimChar"/>
+        </w:rPr>
+        <w:t xml:space="preserve">##   &lt;NA&gt;                                          0</w:t>
+      </w:r>
+      <w:r>
+        <w:br w:type="textWrapping"/>
+      </w:r>
+      <w:r>
+        <w:rPr>
+          <w:rStyle w:val="VerbatimChar"/>
+        </w:rPr>
+        <w:t xml:space="preserve">##                    </w:t>
+      </w:r>
+      <w:r>
+        <w:br w:type="textWrapping"/>
+      </w:r>
+      <w:r>
+        <w:rPr>
+          <w:rStyle w:val="VerbatimChar"/>
+        </w:rPr>
+        <w:t xml:space="preserve">##                     OK: first = Standard, last = Standard &lt;NA&gt;</w:t>
+      </w:r>
+      <w:r>
+        <w:br w:type="textWrapping"/>
+      </w:r>
+      <w:r>
+        <w:rPr>
+          <w:rStyle w:val="VerbatimChar"/>
+        </w:rPr>
+        <w:t xml:space="preserve">##   Fast charging                                         0  402</w:t>
+      </w:r>
+      <w:r>
+        <w:br w:type="textWrapping"/>
+      </w:r>
+      <w:r>
+        <w:rPr>
+          <w:rStyle w:val="VerbatimChar"/>
+        </w:rPr>
+        <w:t xml:space="preserve">##   Standard charging                                  7096 7196</w:t>
+      </w:r>
+      <w:r>
+        <w:br w:type="textWrapping"/>
+      </w:r>
+      <w:r>
+        <w:rPr>
+          <w:rStyle w:val="VerbatimChar"/>
+        </w:rPr>
+        <w:t xml:space="preserve">##   &lt;NA&gt;                                                  0    0</w:t>
+      </w:r>
+    </w:p>
+    <w:p>
+      <w:pPr>
+        <w:pStyle w:val="SourceCode"/>
+      </w:pPr>
+      <w:r>
+        <w:rPr>
+          <w:rStyle w:val="VerbatimChar"/>
+        </w:rPr>
+        <w:t xml:space="preserve">## There are 105 pairs (out of a total of 7593) from 26 EVs where charge type doesn't match.</w:t>
+      </w:r>
+    </w:p>
+    <w:p>
+      <w:pPr>
+        <w:pStyle w:val="SourceCode"/>
+      </w:pPr>
+      <w:r>
+        <w:rPr>
+          <w:rStyle w:val="VerbatimChar"/>
+        </w:rPr>
+        <w:t xml:space="preserve">## N observations where previous dateTime unknown (should match to n EVs)</w:t>
+      </w:r>
+    </w:p>
+    <w:p>
+      <w:pPr>
+        <w:pStyle w:val="SourceCode"/>
+      </w:pPr>
+      <w:r>
+        <w:rPr>
+          <w:rStyle w:val="VerbatimChar"/>
+        </w:rPr>
+        <w:t xml:space="preserve">## [1] 43</w:t>
+      </w:r>
+    </w:p>
+    <w:p>
+      <w:pPr>
+        <w:pStyle w:val="SourceCode"/>
+      </w:pPr>
+      <w:r>
+        <w:rPr>
+          <w:rStyle w:val="VerbatimChar"/>
+        </w:rPr>
+        <w:t xml:space="preserve">## N observations where next dateTime unknown (should match to n EVs)</w:t>
+      </w:r>
+    </w:p>
+    <w:p>
+      <w:pPr>
+        <w:pStyle w:val="SourceCode"/>
+      </w:pPr>
+      <w:r>
+        <w:rPr>
+          <w:rStyle w:val="VerbatimChar"/>
+        </w:rPr>
+        <w:t xml:space="preserve">## [1] 43</w:t>
+      </w:r>
+    </w:p>
+    <w:p>
+      <w:pPr>
+        <w:pStyle w:val="SourceCode"/>
+      </w:pPr>
+      <w:r>
+        <w:rPr>
+          <w:rStyle w:val="VerbatimChar"/>
+        </w:rPr>
+        <w:t xml:space="preserve">## N observations where chargeFlag is unknown</w:t>
+      </w:r>
+    </w:p>
+    <w:p>
+      <w:pPr>
+        <w:pStyle w:val="SourceCode"/>
+      </w:pPr>
+      <w:r>
+        <w:rPr>
+          <w:rStyle w:val="VerbatimChar"/>
+        </w:rPr>
+        <w:t xml:space="preserve">## [1] 9</w:t>
+      </w:r>
+    </w:p>
+    <w:p>
+      <w:pPr>
+        <w:pStyle w:val="SourceCode"/>
+      </w:pPr>
+      <w:r>
+        <w:rPr>
+          <w:rStyle w:val="VerbatimChar"/>
+        </w:rPr>
+        <w:t xml:space="preserve">## These seem to occur when charging is detected but the dateTime before/after is unkown due to data truncation</w:t>
+      </w:r>
+    </w:p>
+    <w:p>
+      <w:pPr>
+        <w:pStyle w:val="FirstParagraph"/>
+      </w:pPr>
+      <w:r>
+        <w:t xml:space="preserve">Check charge flags:</w:t>
+      </w:r>
+    </w:p>
+    <w:p>
+      <w:pPr>
+        <w:pStyle w:val="SourceCode"/>
+      </w:pPr>
+      <w:r>
+        <w:rPr>
+          <w:rStyle w:val="VerbatimChar"/>
+        </w:rPr>
+        <w:t xml:space="preserve">## chargeFlag is used to classify charging events - check against charge type:</w:t>
+      </w:r>
+    </w:p>
+    <w:p>
+      <w:pPr>
+        <w:pStyle w:val="SourceCode"/>
+      </w:pPr>
+      <w:r>
+        <w:rPr>
+          <w:rStyle w:val="VerbatimChar"/>
+        </w:rPr>
+        <w:t xml:space="preserve">##                            </w:t>
+      </w:r>
+      <w:r>
+        <w:br w:type="textWrapping"/>
+      </w:r>
+      <w:r>
+        <w:rPr>
+          <w:rStyle w:val="VerbatimChar"/>
+        </w:rPr>
+        <w:t xml:space="preserve">##                             Standard charging   &lt;NA&gt;</w:t>
+      </w:r>
+      <w:r>
+        <w:br w:type="textWrapping"/>
+      </w:r>
+      <w:r>
+        <w:rPr>
+          <w:rStyle w:val="VerbatimChar"/>
+        </w:rPr>
+        <w:t xml:space="preserve">##   Charging in a seq                    734213      0</w:t>
+      </w:r>
+      <w:r>
+        <w:br w:type="textWrapping"/>
+      </w:r>
+      <w:r>
+        <w:rPr>
+          <w:rStyle w:val="VerbatimChar"/>
+        </w:rPr>
+        <w:t xml:space="preserve">##   First charge obs in a seq              6598      0</w:t>
+      </w:r>
+      <w:r>
+        <w:br w:type="textWrapping"/>
+      </w:r>
+      <w:r>
+        <w:rPr>
+          <w:rStyle w:val="VerbatimChar"/>
+        </w:rPr>
+        <w:t xml:space="preserve">##   Last charge in a seq                   6678      0</w:t>
+      </w:r>
+      <w:r>
+        <w:br w:type="textWrapping"/>
+      </w:r>
+      <w:r>
+        <w:rPr>
+          <w:rStyle w:val="VerbatimChar"/>
+        </w:rPr>
+        <w:t xml:space="preserve">##   Single charge observation              4593      0</w:t>
+      </w:r>
+      <w:r>
+        <w:br w:type="textWrapping"/>
+      </w:r>
+      <w:r>
+        <w:rPr>
+          <w:rStyle w:val="VerbatimChar"/>
+        </w:rPr>
+        <w:t xml:space="preserve">##   &lt;NA&gt;                                      9      0</w:t>
+      </w:r>
+    </w:p>
+    <w:p>
+      <w:pPr>
+        <w:pStyle w:val="SourceCode"/>
+      </w:pPr>
+      <w:r>
+        <w:rPr>
+          <w:rStyle w:val="VerbatimChar"/>
+        </w:rPr>
+        <w:t xml:space="preserve">## There are a few observations that have chargeFlag = NA but are charging... why?</w:t>
+      </w:r>
+    </w:p>
+    <w:p>
+      <w:pPr>
+        <w:pStyle w:val="SourceCode"/>
+      </w:pPr>
+      <w:r>
+        <w:rPr>
+          <w:rStyle w:val="VerbatimChar"/>
+        </w:rPr>
+        <w:t xml:space="preserve">## N observations where previous dateTime unknown (should match to n EVs)</w:t>
+      </w:r>
+    </w:p>
+    <w:p>
+      <w:pPr>
+        <w:pStyle w:val="SourceCode"/>
+      </w:pPr>
+      <w:r>
+        <w:rPr>
+          <w:rStyle w:val="VerbatimChar"/>
+        </w:rPr>
+        <w:t xml:space="preserve">## [1] 43</w:t>
+      </w:r>
+    </w:p>
+    <w:p>
+      <w:pPr>
+        <w:pStyle w:val="SourceCode"/>
+      </w:pPr>
+      <w:r>
+        <w:rPr>
+          <w:rStyle w:val="VerbatimChar"/>
+        </w:rPr>
+        <w:t xml:space="preserve">## N observations where next dateTime unknown (should match to n EVs)</w:t>
+      </w:r>
+    </w:p>
+    <w:p>
+      <w:pPr>
+        <w:pStyle w:val="SourceCode"/>
+      </w:pPr>
+      <w:r>
+        <w:rPr>
+          <w:rStyle w:val="VerbatimChar"/>
+        </w:rPr>
+        <w:t xml:space="preserve">## [1] 43</w:t>
+      </w:r>
+    </w:p>
+    <w:p>
+      <w:pPr>
+        <w:pStyle w:val="SourceCode"/>
+      </w:pPr>
+      <w:r>
+        <w:rPr>
+          <w:rStyle w:val="VerbatimChar"/>
+        </w:rPr>
+        <w:t xml:space="preserve">## N observations where chargeFlag is unknown</w:t>
+      </w:r>
+    </w:p>
+    <w:p>
+      <w:pPr>
+        <w:pStyle w:val="SourceCode"/>
+      </w:pPr>
+      <w:r>
+        <w:rPr>
+          <w:rStyle w:val="VerbatimChar"/>
+        </w:rPr>
+        <w:t xml:space="preserve">## [1] 9</w:t>
+      </w:r>
+    </w:p>
+    <w:p>
+      <w:pPr>
+        <w:pStyle w:val="SourceCode"/>
+      </w:pPr>
+      <w:r>
+        <w:rPr>
+          <w:rStyle w:val="VerbatimChar"/>
+        </w:rPr>
+        <w:t xml:space="preserve">## These seem to occur when charging is detected but the dateTime before/after is unkown due to data truncation</w:t>
+      </w:r>
+    </w:p>
+    <w:p>
+      <w:pPr>
+        <w:pStyle w:val="Heading1"/>
+      </w:pPr>
+      <w:bookmarkStart w:id="62" w:name="references"/>
       <w:bookmarkEnd w:id="62"/>
       <w:r>
-        <w:t xml:space="preserve">Check charge type</w:t>
-      </w:r>
-    </w:p>
-    <w:p>
-      <w:pPr>
-        <w:pStyle w:val="FirstParagraph"/>
-      </w:pPr>
-      <w:r>
-        <w:t xml:space="preserve">chargeType is used to classify charging events into standard vs fast using the 7 kW threshold. But there may be misclassfications where a sequence starts on a fast charger but power demand declines below the threshold. We can check this.</w:t>
-      </w:r>
-    </w:p>
-    <w:p>
-      <w:pPr>
-        <w:pStyle w:val="SourceCode"/>
-      </w:pPr>
-      <w:r>
-        <w:rPr>
-          <w:rStyle w:val="VerbatimChar"/>
-        </w:rPr>
-        <w:t xml:space="preserve">## chargeType is used to classify charging events into standard vs fast using the 7 kW threshold. But there may be misclassfications:</w:t>
-      </w:r>
-    </w:p>
-    <w:p>
-      <w:pPr>
-        <w:pStyle w:val="SourceCode"/>
-      </w:pPr>
-      <w:r>
-        <w:rPr>
-          <w:rStyle w:val="VerbatimChar"/>
-        </w:rPr>
-        <w:t xml:space="preserve">##                    </w:t>
-      </w:r>
-      <w:r>
-        <w:br w:type="textWrapping"/>
-      </w:r>
-      <w:r>
-        <w:rPr>
-          <w:rStyle w:val="VerbatimChar"/>
-        </w:rPr>
-        <w:t xml:space="preserve">##                     Error: first = Fast, last = Standard</w:t>
-      </w:r>
-      <w:r>
-        <w:br w:type="textWrapping"/>
-      </w:r>
-      <w:r>
-        <w:rPr>
-          <w:rStyle w:val="VerbatimChar"/>
-        </w:rPr>
-        <w:t xml:space="preserve">##   Fast charging                                       91</w:t>
-      </w:r>
-      <w:r>
-        <w:br w:type="textWrapping"/>
-      </w:r>
-      <w:r>
-        <w:rPr>
-          <w:rStyle w:val="VerbatimChar"/>
-        </w:rPr>
-        <w:t xml:space="preserve">##   Standard charging                                    0</w:t>
-      </w:r>
-      <w:r>
-        <w:br w:type="textWrapping"/>
-      </w:r>
-      <w:r>
-        <w:rPr>
-          <w:rStyle w:val="VerbatimChar"/>
-        </w:rPr>
-        <w:t xml:space="preserve">##   &lt;NA&gt;                                                 0</w:t>
-      </w:r>
-      <w:r>
-        <w:br w:type="textWrapping"/>
-      </w:r>
-      <w:r>
-        <w:rPr>
-          <w:rStyle w:val="VerbatimChar"/>
-        </w:rPr>
-        <w:t xml:space="preserve">##                    </w:t>
-      </w:r>
-      <w:r>
-        <w:br w:type="textWrapping"/>
-      </w:r>
-      <w:r>
-        <w:rPr>
-          <w:rStyle w:val="VerbatimChar"/>
-        </w:rPr>
-        <w:t xml:space="preserve">##                     Error: first = Standard, last = Fast</w:t>
-      </w:r>
-      <w:r>
-        <w:br w:type="textWrapping"/>
-      </w:r>
-      <w:r>
-        <w:rPr>
-          <w:rStyle w:val="VerbatimChar"/>
-        </w:rPr>
-        <w:t xml:space="preserve">##   Fast charging                                        0</w:t>
-      </w:r>
-      <w:r>
-        <w:br w:type="textWrapping"/>
-      </w:r>
-      <w:r>
-        <w:rPr>
-          <w:rStyle w:val="VerbatimChar"/>
-        </w:rPr>
-        <w:t xml:space="preserve">##   Standard charging                                   14</w:t>
-      </w:r>
-      <w:r>
-        <w:br w:type="textWrapping"/>
-      </w:r>
-      <w:r>
-        <w:rPr>
-          <w:rStyle w:val="VerbatimChar"/>
-        </w:rPr>
-        <w:t xml:space="preserve">##   &lt;NA&gt;                                                 0</w:t>
-      </w:r>
-      <w:r>
-        <w:br w:type="textWrapping"/>
-      </w:r>
-      <w:r>
-        <w:rPr>
-          <w:rStyle w:val="VerbatimChar"/>
-        </w:rPr>
-        <w:t xml:space="preserve">##                    </w:t>
-      </w:r>
-      <w:r>
-        <w:br w:type="textWrapping"/>
-      </w:r>
-      <w:r>
-        <w:rPr>
-          <w:rStyle w:val="VerbatimChar"/>
-        </w:rPr>
-        <w:t xml:space="preserve">##                     OK: first = Fast, last = Fast</w:t>
-      </w:r>
-      <w:r>
-        <w:br w:type="textWrapping"/>
-      </w:r>
-      <w:r>
-        <w:rPr>
-          <w:rStyle w:val="VerbatimChar"/>
-        </w:rPr>
-        <w:t xml:space="preserve">##   Fast charging                               387</w:t>
-      </w:r>
-      <w:r>
-        <w:br w:type="textWrapping"/>
-      </w:r>
-      <w:r>
-        <w:rPr>
-          <w:rStyle w:val="VerbatimChar"/>
-        </w:rPr>
-        <w:t xml:space="preserve">##   Standard charging                             0</w:t>
-      </w:r>
-      <w:r>
-        <w:br w:type="textWrapping"/>
-      </w:r>
-      <w:r>
-        <w:rPr>
-          <w:rStyle w:val="VerbatimChar"/>
-        </w:rPr>
-        <w:t xml:space="preserve">##   &lt;NA&gt;                                          0</w:t>
-      </w:r>
-      <w:r>
-        <w:br w:type="textWrapping"/>
-      </w:r>
-      <w:r>
-        <w:rPr>
-          <w:rStyle w:val="VerbatimChar"/>
-        </w:rPr>
-        <w:t xml:space="preserve">##                    </w:t>
-      </w:r>
-      <w:r>
-        <w:br w:type="textWrapping"/>
-      </w:r>
-      <w:r>
-        <w:rPr>
-          <w:rStyle w:val="VerbatimChar"/>
-        </w:rPr>
-        <w:t xml:space="preserve">##                     OK: first = Standard, last = Standard &lt;NA&gt;</w:t>
-      </w:r>
-      <w:r>
-        <w:br w:type="textWrapping"/>
-      </w:r>
-      <w:r>
-        <w:rPr>
-          <w:rStyle w:val="VerbatimChar"/>
-        </w:rPr>
-        <w:t xml:space="preserve">##   Fast charging                                         0  402</w:t>
-      </w:r>
-      <w:r>
-        <w:br w:type="textWrapping"/>
-      </w:r>
-      <w:r>
-        <w:rPr>
-          <w:rStyle w:val="VerbatimChar"/>
-        </w:rPr>
-        <w:t xml:space="preserve">##   Standard charging                                  7096 7196</w:t>
-      </w:r>
-      <w:r>
-        <w:br w:type="textWrapping"/>
-      </w:r>
-      <w:r>
-        <w:rPr>
-          <w:rStyle w:val="VerbatimChar"/>
-        </w:rPr>
-        <w:t xml:space="preserve">##   &lt;NA&gt;                                                  0    0</w:t>
-      </w:r>
-    </w:p>
-    <w:p>
-      <w:pPr>
-        <w:pStyle w:val="SourceCode"/>
-      </w:pPr>
-      <w:r>
-        <w:rPr>
-          <w:rStyle w:val="VerbatimChar"/>
-        </w:rPr>
-        <w:t xml:space="preserve">## There are 105 pairs (out of a total of 7593) from 26 EVs where charge type doesn't match.</w:t>
-      </w:r>
-    </w:p>
-    <w:p>
-      <w:pPr>
-        <w:pStyle w:val="SourceCode"/>
-      </w:pPr>
-      <w:r>
-        <w:rPr>
-          <w:rStyle w:val="VerbatimChar"/>
-        </w:rPr>
-        <w:t xml:space="preserve">## N observations where previous dateTime unknown (should match to n EVs)</w:t>
-      </w:r>
-    </w:p>
-    <w:p>
-      <w:pPr>
-        <w:pStyle w:val="SourceCode"/>
-      </w:pPr>
-      <w:r>
-        <w:rPr>
-          <w:rStyle w:val="VerbatimChar"/>
-        </w:rPr>
-        <w:t xml:space="preserve">## [1] 43</w:t>
-      </w:r>
-    </w:p>
-    <w:p>
-      <w:pPr>
-        <w:pStyle w:val="SourceCode"/>
-      </w:pPr>
-      <w:r>
-        <w:rPr>
-          <w:rStyle w:val="VerbatimChar"/>
-        </w:rPr>
-        <w:t xml:space="preserve">## N observations where next dateTime unknown (should match to n EVs)</w:t>
-      </w:r>
-    </w:p>
-    <w:p>
-      <w:pPr>
-        <w:pStyle w:val="SourceCode"/>
-      </w:pPr>
-      <w:r>
-        <w:rPr>
-          <w:rStyle w:val="VerbatimChar"/>
-        </w:rPr>
-        <w:t xml:space="preserve">## [1] 43</w:t>
-      </w:r>
-    </w:p>
-    <w:p>
-      <w:pPr>
-        <w:pStyle w:val="SourceCode"/>
-      </w:pPr>
-      <w:r>
-        <w:rPr>
-          <w:rStyle w:val="VerbatimChar"/>
-        </w:rPr>
-        <w:t xml:space="preserve">## N observations where chargeFlag is unknown</w:t>
-      </w:r>
-    </w:p>
-    <w:p>
-      <w:pPr>
-        <w:pStyle w:val="SourceCode"/>
-      </w:pPr>
-      <w:r>
-        <w:rPr>
-          <w:rStyle w:val="VerbatimChar"/>
-        </w:rPr>
-        <w:t xml:space="preserve">## [1] 9</w:t>
-      </w:r>
-    </w:p>
-    <w:p>
-      <w:pPr>
-        <w:pStyle w:val="SourceCode"/>
-      </w:pPr>
-      <w:r>
-        <w:rPr>
-          <w:rStyle w:val="VerbatimChar"/>
-        </w:rPr>
-        <w:t xml:space="preserve">## These seem to occur when charging is detected but the dateTime before/after is unkown due to data truncation</w:t>
-      </w:r>
-    </w:p>
-    <w:p>
-      <w:pPr>
-        <w:pStyle w:val="FirstParagraph"/>
-      </w:pPr>
-      <w:r>
-        <w:t xml:space="preserve">Check charge flags:</w:t>
-      </w:r>
-    </w:p>
-    <w:p>
-      <w:pPr>
-        <w:pStyle w:val="SourceCode"/>
-      </w:pPr>
-      <w:r>
-        <w:rPr>
-          <w:rStyle w:val="VerbatimChar"/>
-        </w:rPr>
-        <w:t xml:space="preserve">## chargeFlag is used to classify charging events - check against charge type:</w:t>
-      </w:r>
-    </w:p>
-    <w:p>
-      <w:pPr>
-        <w:pStyle w:val="SourceCode"/>
-      </w:pPr>
-      <w:r>
-        <w:rPr>
-          <w:rStyle w:val="VerbatimChar"/>
-        </w:rPr>
-        <w:t xml:space="preserve">##                            </w:t>
-      </w:r>
-      <w:r>
-        <w:br w:type="textWrapping"/>
-      </w:r>
-      <w:r>
-        <w:rPr>
-          <w:rStyle w:val="VerbatimChar"/>
-        </w:rPr>
-        <w:t xml:space="preserve">##                             Standard charging   &lt;NA&gt;</w:t>
-      </w:r>
-      <w:r>
-        <w:br w:type="textWrapping"/>
-      </w:r>
-      <w:r>
-        <w:rPr>
-          <w:rStyle w:val="VerbatimChar"/>
-        </w:rPr>
-        <w:t xml:space="preserve">##   Charging in a seq                    734213      0</w:t>
-      </w:r>
-      <w:r>
-        <w:br w:type="textWrapping"/>
-      </w:r>
-      <w:r>
-        <w:rPr>
-          <w:rStyle w:val="VerbatimChar"/>
-        </w:rPr>
-        <w:t xml:space="preserve">##   First charge obs in a seq              6598      0</w:t>
-      </w:r>
-      <w:r>
-        <w:br w:type="textWrapping"/>
-      </w:r>
-      <w:r>
-        <w:rPr>
-          <w:rStyle w:val="VerbatimChar"/>
-        </w:rPr>
-        <w:t xml:space="preserve">##   Last charge in a seq                   6678      0</w:t>
-      </w:r>
-      <w:r>
-        <w:br w:type="textWrapping"/>
-      </w:r>
-      <w:r>
-        <w:rPr>
-          <w:rStyle w:val="VerbatimChar"/>
-        </w:rPr>
-        <w:t xml:space="preserve">##   Single charge observation              4593      0</w:t>
-      </w:r>
-      <w:r>
-        <w:br w:type="textWrapping"/>
-      </w:r>
-      <w:r>
-        <w:rPr>
-          <w:rStyle w:val="VerbatimChar"/>
-        </w:rPr>
-        <w:t xml:space="preserve">##   &lt;NA&gt;                                      9      0</w:t>
-      </w:r>
-    </w:p>
-    <w:p>
-      <w:pPr>
-        <w:pStyle w:val="SourceCode"/>
-      </w:pPr>
-      <w:r>
-        <w:rPr>
-          <w:rStyle w:val="VerbatimChar"/>
-        </w:rPr>
-        <w:t xml:space="preserve">## There are a few observations that have chargeFlag = NA but are charging... why?</w:t>
-      </w:r>
-    </w:p>
-    <w:p>
-      <w:pPr>
-        <w:pStyle w:val="SourceCode"/>
-      </w:pPr>
-      <w:r>
-        <w:rPr>
-          <w:rStyle w:val="VerbatimChar"/>
-        </w:rPr>
-        <w:t xml:space="preserve">## N observations where previous dateTime unknown (should match to n EVs)</w:t>
-      </w:r>
-    </w:p>
-    <w:p>
-      <w:pPr>
-        <w:pStyle w:val="SourceCode"/>
-      </w:pPr>
-      <w:r>
-        <w:rPr>
-          <w:rStyle w:val="VerbatimChar"/>
-        </w:rPr>
-        <w:t xml:space="preserve">## [1] 43</w:t>
-      </w:r>
-    </w:p>
-    <w:p>
-      <w:pPr>
-        <w:pStyle w:val="SourceCode"/>
-      </w:pPr>
-      <w:r>
-        <w:rPr>
-          <w:rStyle w:val="VerbatimChar"/>
-        </w:rPr>
-        <w:t xml:space="preserve">## N observations where next dateTime unknown (should match to n EVs)</w:t>
-      </w:r>
-    </w:p>
-    <w:p>
-      <w:pPr>
-        <w:pStyle w:val="SourceCode"/>
-      </w:pPr>
-      <w:r>
-        <w:rPr>
-          <w:rStyle w:val="VerbatimChar"/>
-        </w:rPr>
-        <w:t xml:space="preserve">## [1] 43</w:t>
-      </w:r>
-    </w:p>
-    <w:p>
-      <w:pPr>
-        <w:pStyle w:val="SourceCode"/>
-      </w:pPr>
-      <w:r>
-        <w:rPr>
-          <w:rStyle w:val="VerbatimChar"/>
-        </w:rPr>
-        <w:t xml:space="preserve">## N observations where chargeFlag is unknown</w:t>
-      </w:r>
-    </w:p>
-    <w:p>
-      <w:pPr>
-        <w:pStyle w:val="SourceCode"/>
-      </w:pPr>
-      <w:r>
-        <w:rPr>
-          <w:rStyle w:val="VerbatimChar"/>
-        </w:rPr>
-        <w:t xml:space="preserve">## [1] 9</w:t>
-      </w:r>
-    </w:p>
-    <w:p>
-      <w:pPr>
-        <w:pStyle w:val="SourceCode"/>
-      </w:pPr>
-      <w:r>
-        <w:rPr>
-          <w:rStyle w:val="VerbatimChar"/>
-        </w:rPr>
-        <w:t xml:space="preserve">## These seem to occur when charging is detected but the dateTime before/after is unkown due to data truncation</w:t>
-      </w:r>
-    </w:p>
-    <w:p>
-      <w:pPr>
-        <w:pStyle w:val="Heading1"/>
-      </w:pPr>
-      <w:bookmarkStart w:id="63" w:name="references"/>
-      <w:bookmarkEnd w:id="63"/>
-      <w:r>
         <w:t xml:space="preserve">References</w:t>
       </w:r>
     </w:p>
@@ -7966,7 +7956,7 @@
       <w:r>
         <w:t xml:space="preserve">42. Elsevier: 1065–76. doi:</w:t>
       </w:r>
-      <w:hyperlink r:id="rId64">
+      <w:hyperlink r:id="rId63">
         <w:r>
           <w:rPr>
             <w:rStyle w:val="Hyperlink"/>
@@ -8016,7 +8006,7 @@
       <w:r>
         <w:t xml:space="preserve">184. Elsevier Ltd: 1091–1101. doi:</w:t>
       </w:r>
-      <w:hyperlink r:id="rId65">
+      <w:hyperlink r:id="rId64">
         <w:r>
           <w:rPr>
             <w:rStyle w:val="Hyperlink"/>
@@ -8050,7 +8040,7 @@
       <w:r>
         <w:t xml:space="preserve">108 (September): 565–73. doi:</w:t>
       </w:r>
-      <w:hyperlink r:id="rId66">
+      <w:hyperlink r:id="rId65">
         <w:r>
           <w:rPr>
             <w:rStyle w:val="Hyperlink"/>
@@ -8084,7 +8074,7 @@
       <w:r>
         <w:t xml:space="preserve">78 (October): 318–28. doi:</w:t>
       </w:r>
-      <w:hyperlink r:id="rId67">
+      <w:hyperlink r:id="rId66">
         <w:r>
           <w:rPr>
             <w:rStyle w:val="Hyperlink"/>
@@ -8118,7 +8108,7 @@
       <w:r>
         <w:t xml:space="preserve">34 (January): 122–36. doi:</w:t>
       </w:r>
-      <w:hyperlink r:id="rId68">
+      <w:hyperlink r:id="rId67">
         <w:r>
           <w:rPr>
             <w:rStyle w:val="Hyperlink"/>
@@ -8152,7 +8142,7 @@
       <w:r>
         <w:t xml:space="preserve">40 (December): 97–110. doi:</w:t>
       </w:r>
-      <w:hyperlink r:id="rId69">
+      <w:hyperlink r:id="rId68">
         <w:r>
           <w:rPr>
             <w:rStyle w:val="Hyperlink"/>
@@ -8171,7 +8161,7 @@
       <w:r>
         <w:t xml:space="preserve">Stephenson, Janet, Rebecca Ford, Nirmal-Kumar Nair, Neville Watson, Alan Wood, and Allan Miller. 2017. “Smart grid research in New Zealand – A review from the GREEN Grid research programme.” doi:</w:t>
       </w:r>
-      <w:hyperlink r:id="rId70">
+      <w:hyperlink r:id="rId69">
         <w:r>
           <w:rPr>
             <w:rStyle w:val="Hyperlink"/>
@@ -8201,7 +8191,7 @@
       <w:r>
         <w:t xml:space="preserve"> </w:t>
       </w:r>
-      <w:hyperlink r:id="rId71">
+      <w:hyperlink r:id="rId70">
         <w:r>
           <w:rPr>
             <w:rStyle w:val="Hyperlink"/>
@@ -8321,7 +8311,7 @@
     </w:lvl>
   </w:abstractNum>
   <w:abstractNum w:abstractNumId="990">
-    <w:nsid w:val="9dd5585b"/>
+    <w:nsid w:val="32d1a975"/>
     <w:multiLevelType w:val="multilevel"/>
     <w:lvl w:ilvl="0">
       <w:numFmt w:val="bullet"/>
@@ -8402,7 +8392,7 @@
     </w:lvl>
   </w:abstractNum>
   <w:abstractNum w:abstractNumId="991">
-    <w:nsid w:val="defb45e2"/>
+    <w:nsid w:val="dc90899c"/>
     <w:multiLevelType w:val="multilevel"/>
     <w:lvl w:ilvl="0">
       <w:numFmt w:val="bullet"/>

</xml_diff>